<commit_message>
Android Studio First Practice
</commit_message>
<xml_diff>
--- a/template.docx
+++ b/template.docx
@@ -220,56 +220,19 @@
           <w:highlight w:val="yellow"/>
           <w:lang w:val="en-US"/>
         </w:rPr>
-        <w:t>“</w:t>
-      </w:r>
-      <w:proofErr w:type="spellStart"/>
-      <w:r>
-        <w:rPr>
-          <w:b/>
-          <w:bCs/>
-          <w:sz w:val="28"/>
-          <w:szCs w:val="28"/>
-          <w:highlight w:val="yellow"/>
-          <w:lang w:val="en-US"/>
-        </w:rPr>
-        <w:t>template”</w:t>
-      </w:r>
-      <w:r>
-        <w:rPr>
-          <w:b/>
-          <w:bCs/>
-          <w:sz w:val="28"/>
-          <w:szCs w:val="28"/>
-          <w:highlight w:val="yellow"/>
-          <w:lang w:val="en-US"/>
-        </w:rPr>
-        <w:t>and</w:t>
-      </w:r>
-      <w:proofErr w:type="spellEnd"/>
-      <w:r>
-        <w:rPr>
-          <w:b/>
-          <w:bCs/>
-          <w:sz w:val="28"/>
-          <w:szCs w:val="28"/>
-          <w:highlight w:val="yellow"/>
-          <w:lang w:val="en-US"/>
-        </w:rPr>
-        <w:t xml:space="preserve"> saving it to folder </w:t>
-      </w:r>
-      <w:proofErr w:type="spellStart"/>
-      <w:r>
-        <w:rPr>
-          <w:b/>
-          <w:bCs/>
-          <w:sz w:val="28"/>
-          <w:szCs w:val="28"/>
-          <w:highlight w:val="yellow"/>
-          <w:lang w:val="en-US"/>
-        </w:rPr>
-        <w:t>MC_Progress</w:t>
-      </w:r>
-      <w:proofErr w:type="spellEnd"/>
+        <w:t>“template”</w:t>
+      </w:r>
+      <w:r>
+        <w:rPr>
+          <w:b/>
+          <w:bCs/>
+          <w:sz w:val="28"/>
+          <w:szCs w:val="28"/>
+          <w:highlight w:val="yellow"/>
+          <w:lang w:val="en-US"/>
+        </w:rPr>
+        <w:t>and saving it to folder MC_Progress</w:t>
+      </w:r>
     </w:p>
     <w:p>
       <w:pPr>
@@ -345,21 +308,8 @@
           <w:highlight w:val="yellow"/>
           <w:lang w:val="en-US"/>
         </w:rPr>
-        <w:t xml:space="preserve">Step 4:  Adding this file to </w:t>
-      </w:r>
-      <w:proofErr w:type="spellStart"/>
-      <w:r>
-        <w:rPr>
-          <w:b/>
-          <w:bCs/>
-          <w:sz w:val="28"/>
-          <w:szCs w:val="28"/>
-          <w:highlight w:val="yellow"/>
-          <w:lang w:val="en-US"/>
-        </w:rPr>
-        <w:t>github</w:t>
-      </w:r>
-      <w:proofErr w:type="spellEnd"/>
+        <w:t>Step 4:  Adding this file to github</w:t>
+      </w:r>
     </w:p>
     <w:p>
       <w:pPr>
@@ -435,45 +385,8 @@
           <w:highlight w:val="yellow"/>
           <w:lang w:val="en-US"/>
         </w:rPr>
-        <w:t xml:space="preserve">Step 5: </w:t>
-      </w:r>
-      <w:proofErr w:type="spellStart"/>
-      <w:r>
-        <w:rPr>
-          <w:b/>
-          <w:bCs/>
-          <w:sz w:val="28"/>
-          <w:szCs w:val="28"/>
-          <w:highlight w:val="yellow"/>
-          <w:lang w:val="en-US"/>
-        </w:rPr>
-        <w:t>Commiting</w:t>
-      </w:r>
-      <w:proofErr w:type="spellEnd"/>
-      <w:r>
-        <w:rPr>
-          <w:b/>
-          <w:bCs/>
-          <w:sz w:val="28"/>
-          <w:szCs w:val="28"/>
-          <w:highlight w:val="yellow"/>
-          <w:lang w:val="en-US"/>
-        </w:rPr>
-        <w:t xml:space="preserve"> file to </w:t>
-      </w:r>
-      <w:proofErr w:type="spellStart"/>
-      <w:r>
-        <w:rPr>
-          <w:b/>
-          <w:bCs/>
-          <w:sz w:val="28"/>
-          <w:szCs w:val="28"/>
-          <w:highlight w:val="yellow"/>
-          <w:lang w:val="en-US"/>
-        </w:rPr>
-        <w:t>github</w:t>
-      </w:r>
-      <w:proofErr w:type="spellEnd"/>
+        <w:t>Step 5: Commiting file to github</w:t>
+      </w:r>
     </w:p>
     <w:p>
       <w:pPr>
@@ -542,21 +455,8 @@
           <w:lang w:val="en-US"/>
         </w:rPr>
         <w:lastRenderedPageBreak/>
-        <w:t xml:space="preserve">Step 6: Pushing file to </w:t>
-      </w:r>
-      <w:proofErr w:type="spellStart"/>
-      <w:r>
-        <w:rPr>
-          <w:b/>
-          <w:bCs/>
-          <w:sz w:val="28"/>
-          <w:szCs w:val="28"/>
-          <w:highlight w:val="yellow"/>
-          <w:lang w:val="en-US"/>
-        </w:rPr>
-        <w:t>github</w:t>
-      </w:r>
-      <w:proofErr w:type="spellEnd"/>
+        <w:t>Step 6: Pushing file to github</w:t>
+      </w:r>
     </w:p>
     <w:p>
       <w:pPr>
@@ -690,31 +590,7 @@
           <w:highlight w:val="yellow"/>
           <w:lang w:val="en-US"/>
         </w:rPr>
-        <w:t xml:space="preserve">Step 7: Pulling data from </w:t>
-      </w:r>
-      <w:proofErr w:type="spellStart"/>
-      <w:r>
-        <w:rPr>
-          <w:b/>
-          <w:bCs/>
-          <w:sz w:val="28"/>
-          <w:szCs w:val="28"/>
-          <w:highlight w:val="yellow"/>
-          <w:lang w:val="en-US"/>
-        </w:rPr>
-        <w:t>github</w:t>
-      </w:r>
-      <w:proofErr w:type="spellEnd"/>
-      <w:r>
-        <w:rPr>
-          <w:b/>
-          <w:bCs/>
-          <w:sz w:val="28"/>
-          <w:szCs w:val="28"/>
-          <w:highlight w:val="yellow"/>
-          <w:lang w:val="en-US"/>
-        </w:rPr>
-        <w:t xml:space="preserve"> to local repository:</w:t>
+        <w:t>Step 7: Pulling data from github to local repository:</w:t>
       </w:r>
     </w:p>
     <w:p>
@@ -813,31 +689,7 @@
           <w:lang w:val="en-US"/>
         </w:rPr>
         <w:lastRenderedPageBreak/>
-        <w:t xml:space="preserve">Changes made on </w:t>
-      </w:r>
-      <w:proofErr w:type="spellStart"/>
-      <w:r>
-        <w:rPr>
-          <w:b/>
-          <w:bCs/>
-          <w:sz w:val="28"/>
-          <w:szCs w:val="28"/>
-          <w:highlight w:val="yellow"/>
-          <w:lang w:val="en-US"/>
-        </w:rPr>
-        <w:t>Github</w:t>
-      </w:r>
-      <w:proofErr w:type="spellEnd"/>
-      <w:r>
-        <w:rPr>
-          <w:b/>
-          <w:bCs/>
-          <w:sz w:val="28"/>
-          <w:szCs w:val="28"/>
-          <w:highlight w:val="yellow"/>
-          <w:lang w:val="en-US"/>
-        </w:rPr>
-        <w:t>:</w:t>
+        <w:t>Changes made on Github:</w:t>
       </w:r>
     </w:p>
     <w:p>
@@ -975,21 +827,8 @@
           <w:highlight w:val="yellow"/>
           <w:lang w:val="en-US"/>
         </w:rPr>
-        <w:t xml:space="preserve">Local File after Pulling file from </w:t>
-      </w:r>
-      <w:proofErr w:type="spellStart"/>
-      <w:r>
-        <w:rPr>
-          <w:b/>
-          <w:bCs/>
-          <w:sz w:val="28"/>
-          <w:szCs w:val="28"/>
-          <w:highlight w:val="yellow"/>
-          <w:lang w:val="en-US"/>
-        </w:rPr>
-        <w:t>github</w:t>
-      </w:r>
-      <w:proofErr w:type="spellEnd"/>
+        <w:t>Local File after Pulling file from github</w:t>
+      </w:r>
     </w:p>
     <w:p>
       <w:pPr>
@@ -1070,56 +909,30 @@
           <w:highlight w:val="yellow"/>
           <w:lang w:val="en-US"/>
         </w:rPr>
-        <w:t xml:space="preserve"> Removing Files from </w:t>
-      </w:r>
-      <w:proofErr w:type="spellStart"/>
-      <w:r>
-        <w:rPr>
-          <w:b/>
-          <w:bCs/>
-          <w:sz w:val="28"/>
-          <w:szCs w:val="28"/>
-          <w:highlight w:val="yellow"/>
-          <w:lang w:val="en-US"/>
-        </w:rPr>
-        <w:t>github</w:t>
-      </w:r>
-      <w:proofErr w:type="spellEnd"/>
-    </w:p>
-    <w:p>
-      <w:pPr>
-        <w:rPr>
-          <w:b/>
-          <w:bCs/>
-          <w:sz w:val="28"/>
-          <w:szCs w:val="28"/>
-          <w:lang w:val="en-US"/>
-        </w:rPr>
-      </w:pPr>
-      <w:r>
-        <w:rPr>
-          <w:b/>
-          <w:bCs/>
-          <w:sz w:val="28"/>
-          <w:szCs w:val="28"/>
-          <w:highlight w:val="yellow"/>
-          <w:lang w:val="en-US"/>
-        </w:rPr>
-        <w:t xml:space="preserve">Added new file on </w:t>
-      </w:r>
-      <w:proofErr w:type="spellStart"/>
-      <w:r>
-        <w:rPr>
-          <w:b/>
-          <w:bCs/>
-          <w:sz w:val="28"/>
-          <w:szCs w:val="28"/>
-          <w:highlight w:val="yellow"/>
-          <w:lang w:val="en-US"/>
-        </w:rPr>
-        <w:t>github</w:t>
-      </w:r>
-      <w:proofErr w:type="spellEnd"/>
+        <w:t xml:space="preserve"> Removing Files from github</w:t>
+      </w:r>
+    </w:p>
+    <w:p>
+      <w:pPr>
+        <w:rPr>
+          <w:b/>
+          <w:bCs/>
+          <w:sz w:val="28"/>
+          <w:szCs w:val="28"/>
+          <w:lang w:val="en-US"/>
+        </w:rPr>
+      </w:pPr>
+      <w:r>
+        <w:rPr>
+          <w:b/>
+          <w:bCs/>
+          <w:sz w:val="28"/>
+          <w:szCs w:val="28"/>
+          <w:highlight w:val="yellow"/>
+          <w:lang w:val="en-US"/>
+        </w:rPr>
+        <w:t>Added new file on github</w:t>
+      </w:r>
       <w:r>
         <w:rPr>
           <w:b/>
@@ -1275,31 +1088,7 @@
           <w:highlight w:val="yellow"/>
           <w:lang w:val="en-US"/>
         </w:rPr>
-        <w:t xml:space="preserve">File has deleted on </w:t>
-      </w:r>
-      <w:proofErr w:type="spellStart"/>
-      <w:r>
-        <w:rPr>
-          <w:b/>
-          <w:bCs/>
-          <w:sz w:val="28"/>
-          <w:szCs w:val="28"/>
-          <w:highlight w:val="yellow"/>
-          <w:lang w:val="en-US"/>
-        </w:rPr>
-        <w:t>github</w:t>
-      </w:r>
-      <w:proofErr w:type="spellEnd"/>
-      <w:r>
-        <w:rPr>
-          <w:b/>
-          <w:bCs/>
-          <w:sz w:val="28"/>
-          <w:szCs w:val="28"/>
-          <w:highlight w:val="yellow"/>
-          <w:lang w:val="en-US"/>
-        </w:rPr>
-        <w:t xml:space="preserve"> also</w:t>
+        <w:t>File has deleted on github also</w:t>
       </w:r>
     </w:p>
     <w:p>
@@ -1770,6 +1559,771 @@
                     <a:xfrm>
                       <a:off x="0" y="0"/>
                       <a:ext cx="5731510" cy="3892550"/>
+                    </a:xfrm>
+                    <a:prstGeom prst="rect">
+                      <a:avLst/>
+                    </a:prstGeom>
+                  </pic:spPr>
+                </pic:pic>
+              </a:graphicData>
+            </a:graphic>
+          </wp:inline>
+        </w:drawing>
+      </w:r>
+    </w:p>
+    <w:p>
+      <w:pPr>
+        <w:rPr>
+          <w:lang w:val="en-US"/>
+        </w:rPr>
+      </w:pPr>
+    </w:p>
+    <w:p>
+      <w:pPr>
+        <w:rPr>
+          <w:lang w:val="en-US"/>
+        </w:rPr>
+      </w:pPr>
+    </w:p>
+    <w:p>
+      <w:pPr>
+        <w:rPr>
+          <w:lang w:val="en-US"/>
+        </w:rPr>
+      </w:pPr>
+    </w:p>
+    <w:p>
+      <w:pPr>
+        <w:rPr>
+          <w:b/>
+          <w:bCs/>
+          <w:sz w:val="28"/>
+          <w:szCs w:val="28"/>
+          <w:highlight w:val="yellow"/>
+          <w:lang w:val="en-US"/>
+        </w:rPr>
+      </w:pPr>
+      <w:r>
+        <w:rPr>
+          <w:b/>
+          <w:bCs/>
+          <w:sz w:val="28"/>
+          <w:szCs w:val="28"/>
+          <w:highlight w:val="yellow"/>
+          <w:lang w:val="en-US"/>
+        </w:rPr>
+        <w:t>Step 10</w:t>
+      </w:r>
+    </w:p>
+    <w:p>
+      <w:pPr>
+        <w:rPr>
+          <w:b/>
+          <w:bCs/>
+          <w:sz w:val="28"/>
+          <w:szCs w:val="28"/>
+          <w:highlight w:val="yellow"/>
+          <w:lang w:val="en-US"/>
+        </w:rPr>
+      </w:pPr>
+      <w:r>
+        <w:rPr>
+          <w:b/>
+          <w:bCs/>
+          <w:sz w:val="28"/>
+          <w:szCs w:val="28"/>
+          <w:highlight w:val="yellow"/>
+          <w:lang w:val="en-US"/>
+        </w:rPr>
+        <w:t>Sign In form In Android Studio</w:t>
+      </w:r>
+    </w:p>
+    <w:p>
+      <w:pPr>
+        <w:rPr>
+          <w:b/>
+          <w:bCs/>
+          <w:sz w:val="28"/>
+          <w:szCs w:val="28"/>
+          <w:lang w:val="en-US"/>
+        </w:rPr>
+      </w:pPr>
+      <w:r>
+        <w:rPr>
+          <w:b/>
+          <w:bCs/>
+          <w:sz w:val="28"/>
+          <w:szCs w:val="28"/>
+          <w:highlight w:val="yellow"/>
+          <w:lang w:val="en-US"/>
+        </w:rPr>
+        <w:t>First Added Heading:</w:t>
+      </w:r>
+    </w:p>
+    <w:p>
+      <w:pPr>
+        <w:rPr>
+          <w:lang w:val="en-US"/>
+        </w:rPr>
+      </w:pPr>
+      <w:r>
+        <w:rPr>
+          <w:lang w:val="en-US"/>
+        </w:rPr>
+        <w:t xml:space="preserve"> </w:t>
+      </w:r>
+    </w:p>
+    <w:p>
+      <w:pPr>
+        <w:rPr>
+          <w:noProof/>
+        </w:rPr>
+      </w:pPr>
+      <w:r>
+        <w:rPr>
+          <w:noProof/>
+        </w:rPr>
+        <w:lastRenderedPageBreak/>
+        <w:drawing>
+          <wp:inline distT="0" distB="0" distL="0" distR="0" wp14:anchorId="69D4725B" wp14:editId="380C4864">
+            <wp:extent cx="5731510" cy="1845945"/>
+            <wp:effectExtent l="0" t="0" r="2540" b="1905"/>
+            <wp:docPr id="17" name="Picture 17"/>
+            <wp:cNvGraphicFramePr>
+              <a:graphicFrameLocks xmlns:a="http://schemas.openxmlformats.org/drawingml/2006/main" noChangeAspect="1"/>
+            </wp:cNvGraphicFramePr>
+            <a:graphic xmlns:a="http://schemas.openxmlformats.org/drawingml/2006/main">
+              <a:graphicData uri="http://schemas.openxmlformats.org/drawingml/2006/picture">
+                <pic:pic xmlns:pic="http://schemas.openxmlformats.org/drawingml/2006/picture">
+                  <pic:nvPicPr>
+                    <pic:cNvPr id="1" name=""/>
+                    <pic:cNvPicPr/>
+                  </pic:nvPicPr>
+                  <pic:blipFill>
+                    <a:blip r:embed="rId27"/>
+                    <a:stretch>
+                      <a:fillRect/>
+                    </a:stretch>
+                  </pic:blipFill>
+                  <pic:spPr>
+                    <a:xfrm>
+                      <a:off x="0" y="0"/>
+                      <a:ext cx="5731510" cy="1845945"/>
+                    </a:xfrm>
+                    <a:prstGeom prst="rect">
+                      <a:avLst/>
+                    </a:prstGeom>
+                  </pic:spPr>
+                </pic:pic>
+              </a:graphicData>
+            </a:graphic>
+          </wp:inline>
+        </w:drawing>
+      </w:r>
+    </w:p>
+    <w:p>
+      <w:pPr>
+        <w:rPr>
+          <w:noProof/>
+        </w:rPr>
+      </w:pPr>
+    </w:p>
+    <w:p>
+      <w:pPr>
+        <w:ind w:firstLine="720"/>
+        <w:rPr>
+          <w:lang w:val="en-US"/>
+        </w:rPr>
+      </w:pPr>
+      <w:r>
+        <w:rPr>
+          <w:noProof/>
+        </w:rPr>
+        <w:drawing>
+          <wp:inline distT="0" distB="0" distL="0" distR="0" wp14:anchorId="1C198476" wp14:editId="19FB7571">
+            <wp:extent cx="2466975" cy="5610225"/>
+            <wp:effectExtent l="0" t="0" r="9525" b="9525"/>
+            <wp:docPr id="23" name="Picture 23"/>
+            <wp:cNvGraphicFramePr>
+              <a:graphicFrameLocks xmlns:a="http://schemas.openxmlformats.org/drawingml/2006/main" noChangeAspect="1"/>
+            </wp:cNvGraphicFramePr>
+            <a:graphic xmlns:a="http://schemas.openxmlformats.org/drawingml/2006/main">
+              <a:graphicData uri="http://schemas.openxmlformats.org/drawingml/2006/picture">
+                <pic:pic xmlns:pic="http://schemas.openxmlformats.org/drawingml/2006/picture">
+                  <pic:nvPicPr>
+                    <pic:cNvPr id="1" name=""/>
+                    <pic:cNvPicPr/>
+                  </pic:nvPicPr>
+                  <pic:blipFill>
+                    <a:blip r:embed="rId28"/>
+                    <a:stretch>
+                      <a:fillRect/>
+                    </a:stretch>
+                  </pic:blipFill>
+                  <pic:spPr>
+                    <a:xfrm>
+                      <a:off x="0" y="0"/>
+                      <a:ext cx="2466975" cy="5610225"/>
+                    </a:xfrm>
+                    <a:prstGeom prst="rect">
+                      <a:avLst/>
+                    </a:prstGeom>
+                  </pic:spPr>
+                </pic:pic>
+              </a:graphicData>
+            </a:graphic>
+          </wp:inline>
+        </w:drawing>
+      </w:r>
+    </w:p>
+    <w:p>
+      <w:pPr>
+        <w:rPr>
+          <w:lang w:val="en-US"/>
+        </w:rPr>
+      </w:pPr>
+    </w:p>
+    <w:p>
+      <w:pPr>
+        <w:ind w:firstLine="720"/>
+        <w:rPr>
+          <w:b/>
+          <w:bCs/>
+          <w:sz w:val="28"/>
+          <w:szCs w:val="28"/>
+          <w:lang w:val="en-US"/>
+        </w:rPr>
+      </w:pPr>
+      <w:r>
+        <w:rPr>
+          <w:b/>
+          <w:bCs/>
+          <w:sz w:val="28"/>
+          <w:szCs w:val="28"/>
+          <w:highlight w:val="yellow"/>
+          <w:lang w:val="en-US"/>
+        </w:rPr>
+        <w:t>Created Field for phone number or email address:</w:t>
+      </w:r>
+    </w:p>
+    <w:p>
+      <w:pPr>
+        <w:ind w:firstLine="720"/>
+        <w:rPr>
+          <w:lang w:val="en-US"/>
+        </w:rPr>
+      </w:pPr>
+      <w:r>
+        <w:rPr>
+          <w:noProof/>
+        </w:rPr>
+        <w:lastRenderedPageBreak/>
+        <w:drawing>
+          <wp:inline distT="0" distB="0" distL="0" distR="0" wp14:anchorId="57950D8B" wp14:editId="400384B5">
+            <wp:extent cx="5731510" cy="3833495"/>
+            <wp:effectExtent l="0" t="0" r="2540" b="0"/>
+            <wp:docPr id="24" name="Picture 24"/>
+            <wp:cNvGraphicFramePr>
+              <a:graphicFrameLocks xmlns:a="http://schemas.openxmlformats.org/drawingml/2006/main" noChangeAspect="1"/>
+            </wp:cNvGraphicFramePr>
+            <a:graphic xmlns:a="http://schemas.openxmlformats.org/drawingml/2006/main">
+              <a:graphicData uri="http://schemas.openxmlformats.org/drawingml/2006/picture">
+                <pic:pic xmlns:pic="http://schemas.openxmlformats.org/drawingml/2006/picture">
+                  <pic:nvPicPr>
+                    <pic:cNvPr id="1" name=""/>
+                    <pic:cNvPicPr/>
+                  </pic:nvPicPr>
+                  <pic:blipFill>
+                    <a:blip r:embed="rId29"/>
+                    <a:stretch>
+                      <a:fillRect/>
+                    </a:stretch>
+                  </pic:blipFill>
+                  <pic:spPr>
+                    <a:xfrm>
+                      <a:off x="0" y="0"/>
+                      <a:ext cx="5731510" cy="3833495"/>
+                    </a:xfrm>
+                    <a:prstGeom prst="rect">
+                      <a:avLst/>
+                    </a:prstGeom>
+                  </pic:spPr>
+                </pic:pic>
+              </a:graphicData>
+            </a:graphic>
+          </wp:inline>
+        </w:drawing>
+      </w:r>
+      <w:r>
+        <w:rPr>
+          <w:lang w:val="en-US"/>
+        </w:rPr>
+        <w:t xml:space="preserve"> </w:t>
+      </w:r>
+    </w:p>
+    <w:p>
+      <w:pPr>
+        <w:rPr>
+          <w:lang w:val="en-US"/>
+        </w:rPr>
+      </w:pPr>
+    </w:p>
+    <w:p>
+      <w:pPr>
+        <w:ind w:firstLine="720"/>
+        <w:rPr>
+          <w:lang w:val="en-US"/>
+        </w:rPr>
+      </w:pPr>
+      <w:r>
+        <w:rPr>
+          <w:noProof/>
+        </w:rPr>
+        <w:lastRenderedPageBreak/>
+        <w:drawing>
+          <wp:inline distT="0" distB="0" distL="0" distR="0" wp14:anchorId="70AED891" wp14:editId="7EB725E9">
+            <wp:extent cx="2419350" cy="4962525"/>
+            <wp:effectExtent l="0" t="0" r="0" b="9525"/>
+            <wp:docPr id="25" name="Picture 25"/>
+            <wp:cNvGraphicFramePr>
+              <a:graphicFrameLocks xmlns:a="http://schemas.openxmlformats.org/drawingml/2006/main" noChangeAspect="1"/>
+            </wp:cNvGraphicFramePr>
+            <a:graphic xmlns:a="http://schemas.openxmlformats.org/drawingml/2006/main">
+              <a:graphicData uri="http://schemas.openxmlformats.org/drawingml/2006/picture">
+                <pic:pic xmlns:pic="http://schemas.openxmlformats.org/drawingml/2006/picture">
+                  <pic:nvPicPr>
+                    <pic:cNvPr id="1" name=""/>
+                    <pic:cNvPicPr/>
+                  </pic:nvPicPr>
+                  <pic:blipFill>
+                    <a:blip r:embed="rId30"/>
+                    <a:stretch>
+                      <a:fillRect/>
+                    </a:stretch>
+                  </pic:blipFill>
+                  <pic:spPr>
+                    <a:xfrm>
+                      <a:off x="0" y="0"/>
+                      <a:ext cx="2419350" cy="4962525"/>
+                    </a:xfrm>
+                    <a:prstGeom prst="rect">
+                      <a:avLst/>
+                    </a:prstGeom>
+                  </pic:spPr>
+                </pic:pic>
+              </a:graphicData>
+            </a:graphic>
+          </wp:inline>
+        </w:drawing>
+      </w:r>
+    </w:p>
+    <w:p>
+      <w:pPr>
+        <w:rPr>
+          <w:lang w:val="en-US"/>
+        </w:rPr>
+      </w:pPr>
+    </w:p>
+    <w:p>
+      <w:pPr>
+        <w:rPr>
+          <w:lang w:val="en-US"/>
+        </w:rPr>
+      </w:pPr>
+    </w:p>
+    <w:p>
+      <w:pPr>
+        <w:ind w:firstLine="720"/>
+        <w:rPr>
+          <w:b/>
+          <w:bCs/>
+          <w:sz w:val="28"/>
+          <w:szCs w:val="28"/>
+          <w:lang w:val="en-US"/>
+        </w:rPr>
+      </w:pPr>
+      <w:r>
+        <w:rPr>
+          <w:b/>
+          <w:bCs/>
+          <w:sz w:val="28"/>
+          <w:szCs w:val="28"/>
+          <w:highlight w:val="yellow"/>
+          <w:lang w:val="en-US"/>
+        </w:rPr>
+        <w:t>Created a field for password</w:t>
+      </w:r>
+    </w:p>
+    <w:p>
+      <w:pPr>
+        <w:ind w:firstLine="720"/>
+        <w:rPr>
+          <w:lang w:val="en-US"/>
+        </w:rPr>
+      </w:pPr>
+      <w:r>
+        <w:rPr>
+          <w:noProof/>
+        </w:rPr>
+        <w:lastRenderedPageBreak/>
+        <w:drawing>
+          <wp:inline distT="0" distB="0" distL="0" distR="0" wp14:anchorId="01CEABAF" wp14:editId="556F13CC">
+            <wp:extent cx="5731510" cy="3802380"/>
+            <wp:effectExtent l="0" t="0" r="2540" b="7620"/>
+            <wp:docPr id="26" name="Picture 26"/>
+            <wp:cNvGraphicFramePr>
+              <a:graphicFrameLocks xmlns:a="http://schemas.openxmlformats.org/drawingml/2006/main" noChangeAspect="1"/>
+            </wp:cNvGraphicFramePr>
+            <a:graphic xmlns:a="http://schemas.openxmlformats.org/drawingml/2006/main">
+              <a:graphicData uri="http://schemas.openxmlformats.org/drawingml/2006/picture">
+                <pic:pic xmlns:pic="http://schemas.openxmlformats.org/drawingml/2006/picture">
+                  <pic:nvPicPr>
+                    <pic:cNvPr id="1" name=""/>
+                    <pic:cNvPicPr/>
+                  </pic:nvPicPr>
+                  <pic:blipFill>
+                    <a:blip r:embed="rId31"/>
+                    <a:stretch>
+                      <a:fillRect/>
+                    </a:stretch>
+                  </pic:blipFill>
+                  <pic:spPr>
+                    <a:xfrm>
+                      <a:off x="0" y="0"/>
+                      <a:ext cx="5731510" cy="3802380"/>
+                    </a:xfrm>
+                    <a:prstGeom prst="rect">
+                      <a:avLst/>
+                    </a:prstGeom>
+                  </pic:spPr>
+                </pic:pic>
+              </a:graphicData>
+            </a:graphic>
+          </wp:inline>
+        </w:drawing>
+      </w:r>
+    </w:p>
+    <w:p>
+      <w:pPr>
+        <w:rPr>
+          <w:lang w:val="en-US"/>
+        </w:rPr>
+      </w:pPr>
+    </w:p>
+    <w:p>
+      <w:pPr>
+        <w:rPr>
+          <w:lang w:val="en-US"/>
+        </w:rPr>
+      </w:pPr>
+      <w:r>
+        <w:rPr>
+          <w:noProof/>
+        </w:rPr>
+        <w:lastRenderedPageBreak/>
+        <w:drawing>
+          <wp:inline distT="0" distB="0" distL="0" distR="0" wp14:anchorId="53B1A2AD" wp14:editId="60BA9A17">
+            <wp:extent cx="2505075" cy="5010150"/>
+            <wp:effectExtent l="0" t="0" r="9525" b="0"/>
+            <wp:docPr id="27" name="Picture 27"/>
+            <wp:cNvGraphicFramePr>
+              <a:graphicFrameLocks xmlns:a="http://schemas.openxmlformats.org/drawingml/2006/main" noChangeAspect="1"/>
+            </wp:cNvGraphicFramePr>
+            <a:graphic xmlns:a="http://schemas.openxmlformats.org/drawingml/2006/main">
+              <a:graphicData uri="http://schemas.openxmlformats.org/drawingml/2006/picture">
+                <pic:pic xmlns:pic="http://schemas.openxmlformats.org/drawingml/2006/picture">
+                  <pic:nvPicPr>
+                    <pic:cNvPr id="1" name=""/>
+                    <pic:cNvPicPr/>
+                  </pic:nvPicPr>
+                  <pic:blipFill>
+                    <a:blip r:embed="rId32"/>
+                    <a:stretch>
+                      <a:fillRect/>
+                    </a:stretch>
+                  </pic:blipFill>
+                  <pic:spPr>
+                    <a:xfrm>
+                      <a:off x="0" y="0"/>
+                      <a:ext cx="2505075" cy="5010150"/>
+                    </a:xfrm>
+                    <a:prstGeom prst="rect">
+                      <a:avLst/>
+                    </a:prstGeom>
+                  </pic:spPr>
+                </pic:pic>
+              </a:graphicData>
+            </a:graphic>
+          </wp:inline>
+        </w:drawing>
+      </w:r>
+    </w:p>
+    <w:p>
+      <w:pPr>
+        <w:rPr>
+          <w:lang w:val="en-US"/>
+        </w:rPr>
+      </w:pPr>
+    </w:p>
+    <w:p>
+      <w:pPr>
+        <w:rPr>
+          <w:lang w:val="en-US"/>
+        </w:rPr>
+      </w:pPr>
+    </w:p>
+    <w:p>
+      <w:pPr>
+        <w:rPr>
+          <w:b/>
+          <w:bCs/>
+          <w:sz w:val="28"/>
+          <w:szCs w:val="28"/>
+          <w:lang w:val="en-US"/>
+        </w:rPr>
+      </w:pPr>
+      <w:r>
+        <w:rPr>
+          <w:b/>
+          <w:bCs/>
+          <w:sz w:val="28"/>
+          <w:szCs w:val="28"/>
+          <w:highlight w:val="yellow"/>
+          <w:lang w:val="en-US"/>
+        </w:rPr>
+        <w:t>Created Log in Button</w:t>
+      </w:r>
+    </w:p>
+    <w:p>
+      <w:pPr>
+        <w:rPr>
+          <w:lang w:val="en-US"/>
+        </w:rPr>
+      </w:pPr>
+      <w:r>
+        <w:rPr>
+          <w:noProof/>
+        </w:rPr>
+        <w:lastRenderedPageBreak/>
+        <w:drawing>
+          <wp:inline distT="0" distB="0" distL="0" distR="0" wp14:anchorId="3B096F8A" wp14:editId="3FE575A6">
+            <wp:extent cx="5731510" cy="3941445"/>
+            <wp:effectExtent l="0" t="0" r="2540" b="1905"/>
+            <wp:docPr id="28" name="Picture 28"/>
+            <wp:cNvGraphicFramePr>
+              <a:graphicFrameLocks xmlns:a="http://schemas.openxmlformats.org/drawingml/2006/main" noChangeAspect="1"/>
+            </wp:cNvGraphicFramePr>
+            <a:graphic xmlns:a="http://schemas.openxmlformats.org/drawingml/2006/main">
+              <a:graphicData uri="http://schemas.openxmlformats.org/drawingml/2006/picture">
+                <pic:pic xmlns:pic="http://schemas.openxmlformats.org/drawingml/2006/picture">
+                  <pic:nvPicPr>
+                    <pic:cNvPr id="1" name=""/>
+                    <pic:cNvPicPr/>
+                  </pic:nvPicPr>
+                  <pic:blipFill>
+                    <a:blip r:embed="rId33"/>
+                    <a:stretch>
+                      <a:fillRect/>
+                    </a:stretch>
+                  </pic:blipFill>
+                  <pic:spPr>
+                    <a:xfrm>
+                      <a:off x="0" y="0"/>
+                      <a:ext cx="5731510" cy="3941445"/>
+                    </a:xfrm>
+                    <a:prstGeom prst="rect">
+                      <a:avLst/>
+                    </a:prstGeom>
+                  </pic:spPr>
+                </pic:pic>
+              </a:graphicData>
+            </a:graphic>
+          </wp:inline>
+        </w:drawing>
+      </w:r>
+    </w:p>
+    <w:p>
+      <w:pPr>
+        <w:rPr>
+          <w:lang w:val="en-US"/>
+        </w:rPr>
+      </w:pPr>
+    </w:p>
+    <w:p>
+      <w:pPr>
+        <w:rPr>
+          <w:noProof/>
+        </w:rPr>
+      </w:pPr>
+      <w:r>
+        <w:rPr>
+          <w:noProof/>
+        </w:rPr>
+        <w:lastRenderedPageBreak/>
+        <w:drawing>
+          <wp:inline distT="0" distB="0" distL="0" distR="0" wp14:anchorId="2546A709" wp14:editId="2282C04A">
+            <wp:extent cx="2419350" cy="4981575"/>
+            <wp:effectExtent l="0" t="0" r="0" b="9525"/>
+            <wp:docPr id="29" name="Picture 29"/>
+            <wp:cNvGraphicFramePr>
+              <a:graphicFrameLocks xmlns:a="http://schemas.openxmlformats.org/drawingml/2006/main" noChangeAspect="1"/>
+            </wp:cNvGraphicFramePr>
+            <a:graphic xmlns:a="http://schemas.openxmlformats.org/drawingml/2006/main">
+              <a:graphicData uri="http://schemas.openxmlformats.org/drawingml/2006/picture">
+                <pic:pic xmlns:pic="http://schemas.openxmlformats.org/drawingml/2006/picture">
+                  <pic:nvPicPr>
+                    <pic:cNvPr id="1" name=""/>
+                    <pic:cNvPicPr/>
+                  </pic:nvPicPr>
+                  <pic:blipFill>
+                    <a:blip r:embed="rId34"/>
+                    <a:stretch>
+                      <a:fillRect/>
+                    </a:stretch>
+                  </pic:blipFill>
+                  <pic:spPr>
+                    <a:xfrm>
+                      <a:off x="0" y="0"/>
+                      <a:ext cx="2419350" cy="4981575"/>
+                    </a:xfrm>
+                    <a:prstGeom prst="rect">
+                      <a:avLst/>
+                    </a:prstGeom>
+                  </pic:spPr>
+                </pic:pic>
+              </a:graphicData>
+            </a:graphic>
+          </wp:inline>
+        </w:drawing>
+      </w:r>
+    </w:p>
+    <w:p>
+      <w:pPr>
+        <w:rPr>
+          <w:noProof/>
+        </w:rPr>
+      </w:pPr>
+    </w:p>
+    <w:p>
+      <w:pPr>
+        <w:rPr>
+          <w:b/>
+          <w:bCs/>
+          <w:sz w:val="28"/>
+          <w:szCs w:val="28"/>
+          <w:lang w:val="en-US"/>
+        </w:rPr>
+      </w:pPr>
+      <w:r>
+        <w:rPr>
+          <w:b/>
+          <w:bCs/>
+          <w:sz w:val="28"/>
+          <w:szCs w:val="28"/>
+          <w:highlight w:val="yellow"/>
+          <w:lang w:val="en-US"/>
+        </w:rPr>
+        <w:t>Added Forgotten password</w:t>
+      </w:r>
+    </w:p>
+    <w:p>
+      <w:pPr>
+        <w:rPr>
+          <w:noProof/>
+        </w:rPr>
+      </w:pPr>
+      <w:r>
+        <w:rPr>
+          <w:noProof/>
+        </w:rPr>
+        <w:lastRenderedPageBreak/>
+        <w:drawing>
+          <wp:inline distT="0" distB="0" distL="0" distR="0" wp14:anchorId="53E7FAA4" wp14:editId="45CFB03D">
+            <wp:extent cx="5731510" cy="3502025"/>
+            <wp:effectExtent l="0" t="0" r="2540" b="3175"/>
+            <wp:docPr id="30" name="Picture 30"/>
+            <wp:cNvGraphicFramePr>
+              <a:graphicFrameLocks xmlns:a="http://schemas.openxmlformats.org/drawingml/2006/main" noChangeAspect="1"/>
+            </wp:cNvGraphicFramePr>
+            <a:graphic xmlns:a="http://schemas.openxmlformats.org/drawingml/2006/main">
+              <a:graphicData uri="http://schemas.openxmlformats.org/drawingml/2006/picture">
+                <pic:pic xmlns:pic="http://schemas.openxmlformats.org/drawingml/2006/picture">
+                  <pic:nvPicPr>
+                    <pic:cNvPr id="1" name=""/>
+                    <pic:cNvPicPr/>
+                  </pic:nvPicPr>
+                  <pic:blipFill>
+                    <a:blip r:embed="rId35"/>
+                    <a:stretch>
+                      <a:fillRect/>
+                    </a:stretch>
+                  </pic:blipFill>
+                  <pic:spPr>
+                    <a:xfrm>
+                      <a:off x="0" y="0"/>
+                      <a:ext cx="5731510" cy="3502025"/>
+                    </a:xfrm>
+                    <a:prstGeom prst="rect">
+                      <a:avLst/>
+                    </a:prstGeom>
+                  </pic:spPr>
+                </pic:pic>
+              </a:graphicData>
+            </a:graphic>
+          </wp:inline>
+        </w:drawing>
+      </w:r>
+    </w:p>
+    <w:p>
+      <w:pPr>
+        <w:rPr>
+          <w:lang w:val="en-US"/>
+        </w:rPr>
+      </w:pPr>
+    </w:p>
+    <w:p>
+      <w:pPr>
+        <w:rPr>
+          <w:noProof/>
+        </w:rPr>
+      </w:pPr>
+    </w:p>
+    <w:p>
+      <w:pPr>
+        <w:rPr>
+          <w:lang w:val="en-US"/>
+        </w:rPr>
+      </w:pPr>
+      <w:r>
+        <w:rPr>
+          <w:noProof/>
+        </w:rPr>
+        <w:lastRenderedPageBreak/>
+        <w:drawing>
+          <wp:inline distT="0" distB="0" distL="0" distR="0" wp14:anchorId="5C5449B1" wp14:editId="289BE1D8">
+            <wp:extent cx="2533650" cy="5124450"/>
+            <wp:effectExtent l="0" t="0" r="0" b="0"/>
+            <wp:docPr id="31" name="Picture 31"/>
+            <wp:cNvGraphicFramePr>
+              <a:graphicFrameLocks xmlns:a="http://schemas.openxmlformats.org/drawingml/2006/main" noChangeAspect="1"/>
+            </wp:cNvGraphicFramePr>
+            <a:graphic xmlns:a="http://schemas.openxmlformats.org/drawingml/2006/main">
+              <a:graphicData uri="http://schemas.openxmlformats.org/drawingml/2006/picture">
+                <pic:pic xmlns:pic="http://schemas.openxmlformats.org/drawingml/2006/picture">
+                  <pic:nvPicPr>
+                    <pic:cNvPr id="1" name=""/>
+                    <pic:cNvPicPr/>
+                  </pic:nvPicPr>
+                  <pic:blipFill>
+                    <a:blip r:embed="rId36"/>
+                    <a:stretch>
+                      <a:fillRect/>
+                    </a:stretch>
+                  </pic:blipFill>
+                  <pic:spPr>
+                    <a:xfrm>
+                      <a:off x="0" y="0"/>
+                      <a:ext cx="2533650" cy="5124450"/>
                     </a:xfrm>
                     <a:prstGeom prst="rect">
                       <a:avLst/>

</xml_diff>

<commit_message>
Practice 2 and 3 added
</commit_message>
<xml_diff>
--- a/template.docx
+++ b/template.docx
@@ -50,7 +50,7 @@
                     <pic:cNvPicPr/>
                   </pic:nvPicPr>
                   <pic:blipFill>
-                    <a:blip r:embed="rId6"/>
+                    <a:blip r:embed="rId7"/>
                     <a:stretch>
                       <a:fillRect/>
                     </a:stretch>
@@ -121,7 +121,7 @@
                     <pic:cNvPicPr/>
                   </pic:nvPicPr>
                   <pic:blipFill>
-                    <a:blip r:embed="rId7">
+                    <a:blip r:embed="rId8">
                       <a:extLst>
                         <a:ext uri="{28A0092B-C50C-407E-A947-70E740481C1C}">
                           <a14:useLocalDpi xmlns:a14="http://schemas.microsoft.com/office/drawing/2010/main" val="0"/>
@@ -261,7 +261,7 @@
                     <pic:cNvPicPr/>
                   </pic:nvPicPr>
                   <pic:blipFill>
-                    <a:blip r:embed="rId8"/>
+                    <a:blip r:embed="rId9"/>
                     <a:stretch>
                       <a:fillRect/>
                     </a:stretch>
@@ -337,7 +337,7 @@
                     <pic:cNvPicPr/>
                   </pic:nvPicPr>
                   <pic:blipFill>
-                    <a:blip r:embed="rId9"/>
+                    <a:blip r:embed="rId10"/>
                     <a:stretch>
                       <a:fillRect/>
                     </a:stretch>
@@ -414,7 +414,7 @@
                     <pic:cNvPicPr/>
                   </pic:nvPicPr>
                   <pic:blipFill>
-                    <a:blip r:embed="rId10"/>
+                    <a:blip r:embed="rId11"/>
                     <a:stretch>
                       <a:fillRect/>
                     </a:stretch>
@@ -484,7 +484,7 @@
                     <pic:cNvPicPr/>
                   </pic:nvPicPr>
                   <pic:blipFill>
-                    <a:blip r:embed="rId11"/>
+                    <a:blip r:embed="rId12"/>
                     <a:stretch>
                       <a:fillRect/>
                     </a:stretch>
@@ -538,7 +538,7 @@
                     <pic:cNvPicPr/>
                   </pic:nvPicPr>
                   <pic:blipFill>
-                    <a:blip r:embed="rId12"/>
+                    <a:blip r:embed="rId13"/>
                     <a:stretch>
                       <a:fillRect/>
                     </a:stretch>
@@ -641,7 +641,7 @@
                     <pic:cNvPicPr/>
                   </pic:nvPicPr>
                   <pic:blipFill>
-                    <a:blip r:embed="rId13"/>
+                    <a:blip r:embed="rId14"/>
                     <a:stretch>
                       <a:fillRect/>
                     </a:stretch>
@@ -718,7 +718,7 @@
                     <pic:cNvPicPr/>
                   </pic:nvPicPr>
                   <pic:blipFill>
-                    <a:blip r:embed="rId14"/>
+                    <a:blip r:embed="rId15"/>
                     <a:stretch>
                       <a:fillRect/>
                     </a:stretch>
@@ -787,7 +787,7 @@
                     <pic:cNvPicPr/>
                   </pic:nvPicPr>
                   <pic:blipFill>
-                    <a:blip r:embed="rId15"/>
+                    <a:blip r:embed="rId16"/>
                     <a:stretch>
                       <a:fillRect/>
                     </a:stretch>
@@ -857,7 +857,7 @@
                     <pic:cNvPicPr/>
                   </pic:nvPicPr>
                   <pic:blipFill>
-                    <a:blip r:embed="rId16"/>
+                    <a:blip r:embed="rId17"/>
                     <a:stretch>
                       <a:fillRect/>
                     </a:stretch>
@@ -971,7 +971,7 @@
                     <pic:cNvPicPr/>
                   </pic:nvPicPr>
                   <pic:blipFill>
-                    <a:blip r:embed="rId17"/>
+                    <a:blip r:embed="rId18"/>
                     <a:stretch>
                       <a:fillRect/>
                     </a:stretch>
@@ -1041,7 +1041,7 @@
                     <pic:cNvPicPr/>
                   </pic:nvPicPr>
                   <pic:blipFill>
-                    <a:blip r:embed="rId18"/>
+                    <a:blip r:embed="rId19"/>
                     <a:stretch>
                       <a:fillRect/>
                     </a:stretch>
@@ -1124,7 +1124,7 @@
                     <pic:cNvPicPr/>
                   </pic:nvPicPr>
                   <pic:blipFill>
-                    <a:blip r:embed="rId19"/>
+                    <a:blip r:embed="rId20"/>
                     <a:stretch>
                       <a:fillRect/>
                     </a:stretch>
@@ -1194,7 +1194,7 @@
                     <pic:cNvPicPr/>
                   </pic:nvPicPr>
                   <pic:blipFill>
-                    <a:blip r:embed="rId20"/>
+                    <a:blip r:embed="rId21"/>
                     <a:stretch>
                       <a:fillRect/>
                     </a:stretch>
@@ -1248,7 +1248,7 @@
                     <pic:cNvPicPr/>
                   </pic:nvPicPr>
                   <pic:blipFill>
-                    <a:blip r:embed="rId21"/>
+                    <a:blip r:embed="rId22"/>
                     <a:stretch>
                       <a:fillRect/>
                     </a:stretch>
@@ -1317,7 +1317,7 @@
                     <pic:cNvPicPr/>
                   </pic:nvPicPr>
                   <pic:blipFill>
-                    <a:blip r:embed="rId22"/>
+                    <a:blip r:embed="rId23"/>
                     <a:stretch>
                       <a:fillRect/>
                     </a:stretch>
@@ -1365,7 +1365,7 @@
                     <pic:cNvPicPr/>
                   </pic:nvPicPr>
                   <pic:blipFill>
-                    <a:blip r:embed="rId23"/>
+                    <a:blip r:embed="rId24"/>
                     <a:stretch>
                       <a:fillRect/>
                     </a:stretch>
@@ -1449,7 +1449,7 @@
                     <pic:cNvPicPr/>
                   </pic:nvPicPr>
                   <pic:blipFill>
-                    <a:blip r:embed="rId24">
+                    <a:blip r:embed="rId25">
                       <a:extLst>
                         <a:ext uri="{28A0092B-C50C-407E-A947-70E740481C1C}">
                           <a14:useLocalDpi xmlns:a14="http://schemas.microsoft.com/office/drawing/2010/main" val="0"/>
@@ -1503,7 +1503,7 @@
                     <pic:cNvPicPr/>
                   </pic:nvPicPr>
                   <pic:blipFill>
-                    <a:blip r:embed="rId25"/>
+                    <a:blip r:embed="rId26"/>
                     <a:stretch>
                       <a:fillRect/>
                     </a:stretch>
@@ -1550,7 +1550,7 @@
                     <pic:cNvPicPr/>
                   </pic:nvPicPr>
                   <pic:blipFill>
-                    <a:blip r:embed="rId26"/>
+                    <a:blip r:embed="rId27"/>
                     <a:stretch>
                       <a:fillRect/>
                     </a:stretch>
@@ -1700,7 +1700,7 @@
                     <pic:cNvPicPr/>
                   </pic:nvPicPr>
                   <pic:blipFill>
-                    <a:blip r:embed="rId27"/>
+                    <a:blip r:embed="rId28"/>
                     <a:stretch>
                       <a:fillRect/>
                     </a:stretch>
@@ -1755,7 +1755,7 @@
                     <pic:cNvPicPr/>
                   </pic:nvPicPr>
                   <pic:blipFill>
-                    <a:blip r:embed="rId28"/>
+                    <a:blip r:embed="rId29"/>
                     <a:stretch>
                       <a:fillRect/>
                     </a:stretch>
@@ -1834,7 +1834,7 @@
                     <pic:cNvPicPr/>
                   </pic:nvPicPr>
                   <pic:blipFill>
-                    <a:blip r:embed="rId29"/>
+                    <a:blip r:embed="rId30"/>
                     <a:stretch>
                       <a:fillRect/>
                     </a:stretch>
@@ -1896,7 +1896,7 @@
                     <pic:cNvPicPr/>
                   </pic:nvPicPr>
                   <pic:blipFill>
-                    <a:blip r:embed="rId30"/>
+                    <a:blip r:embed="rId31"/>
                     <a:stretch>
                       <a:fillRect/>
                     </a:stretch>
@@ -1982,7 +1982,7 @@
                     <pic:cNvPicPr/>
                   </pic:nvPicPr>
                   <pic:blipFill>
-                    <a:blip r:embed="rId31"/>
+                    <a:blip r:embed="rId32"/>
                     <a:stretch>
                       <a:fillRect/>
                     </a:stretch>
@@ -2037,7 +2037,7 @@
                     <pic:cNvPicPr/>
                   </pic:nvPicPr>
                   <pic:blipFill>
-                    <a:blip r:embed="rId32"/>
+                    <a:blip r:embed="rId33"/>
                     <a:stretch>
                       <a:fillRect/>
                     </a:stretch>
@@ -2121,7 +2121,7 @@
                     <pic:cNvPicPr/>
                   </pic:nvPicPr>
                   <pic:blipFill>
-                    <a:blip r:embed="rId33"/>
+                    <a:blip r:embed="rId34"/>
                     <a:stretch>
                       <a:fillRect/>
                     </a:stretch>
@@ -2176,7 +2176,7 @@
                     <pic:cNvPicPr/>
                   </pic:nvPicPr>
                   <pic:blipFill>
-                    <a:blip r:embed="rId34"/>
+                    <a:blip r:embed="rId35"/>
                     <a:stretch>
                       <a:fillRect/>
                     </a:stretch>
@@ -2253,7 +2253,7 @@
                     <pic:cNvPicPr/>
                   </pic:nvPicPr>
                   <pic:blipFill>
-                    <a:blip r:embed="rId35"/>
+                    <a:blip r:embed="rId36"/>
                     <a:stretch>
                       <a:fillRect/>
                     </a:stretch>
@@ -2291,7 +2291,7 @@
     <w:p>
       <w:pPr>
         <w:rPr>
-          <w:lang w:val="en-US"/>
+          <w:noProof/>
         </w:rPr>
       </w:pPr>
       <w:r>
@@ -2315,7 +2315,7 @@
                     <pic:cNvPicPr/>
                   </pic:nvPicPr>
                   <pic:blipFill>
-                    <a:blip r:embed="rId36"/>
+                    <a:blip r:embed="rId37"/>
                     <a:stretch>
                       <a:fillRect/>
                     </a:stretch>
@@ -2335,6 +2335,927 @@
           </wp:inline>
         </w:drawing>
       </w:r>
+    </w:p>
+    <w:p>
+      <w:pPr>
+        <w:rPr>
+          <w:b/>
+          <w:bCs/>
+          <w:noProof/>
+          <w:sz w:val="24"/>
+          <w:szCs w:val="24"/>
+        </w:rPr>
+      </w:pPr>
+    </w:p>
+    <w:p>
+      <w:pPr>
+        <w:rPr>
+          <w:b/>
+          <w:bCs/>
+          <w:sz w:val="28"/>
+          <w:szCs w:val="28"/>
+          <w:lang w:val="en-US"/>
+        </w:rPr>
+      </w:pPr>
+      <w:r>
+        <w:rPr>
+          <w:b/>
+          <w:bCs/>
+          <w:sz w:val="28"/>
+          <w:szCs w:val="28"/>
+          <w:highlight w:val="yellow"/>
+          <w:lang w:val="en-US"/>
+        </w:rPr>
+        <w:t>Practice 2 On Android Studio (Adding Message on button’s click in Task1)</w:t>
+      </w:r>
+    </w:p>
+    <w:p>
+      <w:pPr>
+        <w:rPr>
+          <w:b/>
+          <w:bCs/>
+          <w:sz w:val="28"/>
+          <w:szCs w:val="28"/>
+          <w:lang w:val="en-US"/>
+        </w:rPr>
+      </w:pPr>
+      <w:r>
+        <w:rPr>
+          <w:b/>
+          <w:bCs/>
+          <w:sz w:val="28"/>
+          <w:szCs w:val="28"/>
+          <w:highlight w:val="cyan"/>
+          <w:lang w:val="en-US"/>
+        </w:rPr>
+        <w:t>Added function on button click</w:t>
+      </w:r>
+    </w:p>
+    <w:p>
+      <w:pPr>
+        <w:rPr>
+          <w:b/>
+          <w:bCs/>
+          <w:sz w:val="28"/>
+          <w:szCs w:val="28"/>
+          <w:lang w:val="en-US"/>
+        </w:rPr>
+      </w:pPr>
+      <w:r>
+        <w:rPr>
+          <w:noProof/>
+        </w:rPr>
+        <w:drawing>
+          <wp:inline distT="0" distB="0" distL="0" distR="0" wp14:anchorId="3C7295AC" wp14:editId="03428168">
+            <wp:extent cx="5731510" cy="2590165"/>
+            <wp:effectExtent l="0" t="0" r="2540" b="635"/>
+            <wp:docPr id="40" name="Picture 40"/>
+            <wp:cNvGraphicFramePr>
+              <a:graphicFrameLocks xmlns:a="http://schemas.openxmlformats.org/drawingml/2006/main" noChangeAspect="1"/>
+            </wp:cNvGraphicFramePr>
+            <a:graphic xmlns:a="http://schemas.openxmlformats.org/drawingml/2006/main">
+              <a:graphicData uri="http://schemas.openxmlformats.org/drawingml/2006/picture">
+                <pic:pic xmlns:pic="http://schemas.openxmlformats.org/drawingml/2006/picture">
+                  <pic:nvPicPr>
+                    <pic:cNvPr id="1" name=""/>
+                    <pic:cNvPicPr/>
+                  </pic:nvPicPr>
+                  <pic:blipFill>
+                    <a:blip r:embed="rId38"/>
+                    <a:stretch>
+                      <a:fillRect/>
+                    </a:stretch>
+                  </pic:blipFill>
+                  <pic:spPr>
+                    <a:xfrm>
+                      <a:off x="0" y="0"/>
+                      <a:ext cx="5731510" cy="2590165"/>
+                    </a:xfrm>
+                    <a:prstGeom prst="rect">
+                      <a:avLst/>
+                    </a:prstGeom>
+                  </pic:spPr>
+                </pic:pic>
+              </a:graphicData>
+            </a:graphic>
+          </wp:inline>
+        </w:drawing>
+      </w:r>
+    </w:p>
+    <w:p>
+      <w:pPr>
+        <w:rPr>
+          <w:b/>
+          <w:bCs/>
+          <w:sz w:val="28"/>
+          <w:szCs w:val="28"/>
+          <w:lang w:val="en-US"/>
+        </w:rPr>
+      </w:pPr>
+      <w:r>
+        <w:rPr>
+          <w:b/>
+          <w:bCs/>
+          <w:sz w:val="28"/>
+          <w:szCs w:val="28"/>
+          <w:highlight w:val="cyan"/>
+          <w:lang w:val="en-US"/>
+        </w:rPr>
+        <w:lastRenderedPageBreak/>
+        <w:t>Function is given as follows:</w:t>
+      </w:r>
+    </w:p>
+    <w:p>
+      <w:pPr>
+        <w:rPr>
+          <w:b/>
+          <w:bCs/>
+          <w:sz w:val="28"/>
+          <w:szCs w:val="28"/>
+          <w:lang w:val="en-US"/>
+        </w:rPr>
+      </w:pPr>
+      <w:r>
+        <w:rPr>
+          <w:noProof/>
+        </w:rPr>
+        <w:drawing>
+          <wp:inline distT="0" distB="0" distL="0" distR="0" wp14:anchorId="42DE7944" wp14:editId="6BDEF3DA">
+            <wp:extent cx="4991100" cy="3152775"/>
+            <wp:effectExtent l="0" t="0" r="0" b="9525"/>
+            <wp:docPr id="41" name="Picture 41"/>
+            <wp:cNvGraphicFramePr>
+              <a:graphicFrameLocks xmlns:a="http://schemas.openxmlformats.org/drawingml/2006/main" noChangeAspect="1"/>
+            </wp:cNvGraphicFramePr>
+            <a:graphic xmlns:a="http://schemas.openxmlformats.org/drawingml/2006/main">
+              <a:graphicData uri="http://schemas.openxmlformats.org/drawingml/2006/picture">
+                <pic:pic xmlns:pic="http://schemas.openxmlformats.org/drawingml/2006/picture">
+                  <pic:nvPicPr>
+                    <pic:cNvPr id="1" name=""/>
+                    <pic:cNvPicPr/>
+                  </pic:nvPicPr>
+                  <pic:blipFill>
+                    <a:blip r:embed="rId39"/>
+                    <a:stretch>
+                      <a:fillRect/>
+                    </a:stretch>
+                  </pic:blipFill>
+                  <pic:spPr>
+                    <a:xfrm>
+                      <a:off x="0" y="0"/>
+                      <a:ext cx="4991100" cy="3152775"/>
+                    </a:xfrm>
+                    <a:prstGeom prst="rect">
+                      <a:avLst/>
+                    </a:prstGeom>
+                  </pic:spPr>
+                </pic:pic>
+              </a:graphicData>
+            </a:graphic>
+          </wp:inline>
+        </w:drawing>
+      </w:r>
+    </w:p>
+    <w:p>
+      <w:pPr>
+        <w:rPr>
+          <w:b/>
+          <w:bCs/>
+          <w:sz w:val="28"/>
+          <w:szCs w:val="28"/>
+          <w:lang w:val="en-US"/>
+        </w:rPr>
+      </w:pPr>
+      <w:r>
+        <w:rPr>
+          <w:b/>
+          <w:bCs/>
+          <w:sz w:val="28"/>
+          <w:szCs w:val="28"/>
+          <w:highlight w:val="cyan"/>
+          <w:lang w:val="en-US"/>
+        </w:rPr>
+        <w:t>Working on mobile phone:</w:t>
+      </w:r>
+    </w:p>
+    <w:p>
+      <w:pPr>
+        <w:rPr>
+          <w:b/>
+          <w:bCs/>
+          <w:sz w:val="28"/>
+          <w:szCs w:val="28"/>
+          <w:lang w:val="en-US"/>
+        </w:rPr>
+      </w:pPr>
+      <w:r>
+        <w:rPr>
+          <w:noProof/>
+        </w:rPr>
+        <w:lastRenderedPageBreak/>
+        <w:drawing>
+          <wp:inline distT="0" distB="0" distL="0" distR="0" wp14:anchorId="5A2E21A0" wp14:editId="36CCEF9C">
+            <wp:extent cx="2924175" cy="6162675"/>
+            <wp:effectExtent l="0" t="0" r="9525" b="9525"/>
+            <wp:docPr id="42" name="Picture 42"/>
+            <wp:cNvGraphicFramePr>
+              <a:graphicFrameLocks xmlns:a="http://schemas.openxmlformats.org/drawingml/2006/main" noChangeAspect="1"/>
+            </wp:cNvGraphicFramePr>
+            <a:graphic xmlns:a="http://schemas.openxmlformats.org/drawingml/2006/main">
+              <a:graphicData uri="http://schemas.openxmlformats.org/drawingml/2006/picture">
+                <pic:pic xmlns:pic="http://schemas.openxmlformats.org/drawingml/2006/picture">
+                  <pic:nvPicPr>
+                    <pic:cNvPr id="1" name=""/>
+                    <pic:cNvPicPr/>
+                  </pic:nvPicPr>
+                  <pic:blipFill>
+                    <a:blip r:embed="rId40"/>
+                    <a:stretch>
+                      <a:fillRect/>
+                    </a:stretch>
+                  </pic:blipFill>
+                  <pic:spPr>
+                    <a:xfrm>
+                      <a:off x="0" y="0"/>
+                      <a:ext cx="2924175" cy="6162675"/>
+                    </a:xfrm>
+                    <a:prstGeom prst="rect">
+                      <a:avLst/>
+                    </a:prstGeom>
+                  </pic:spPr>
+                </pic:pic>
+              </a:graphicData>
+            </a:graphic>
+          </wp:inline>
+        </w:drawing>
+      </w:r>
+    </w:p>
+    <w:p>
+      <w:pPr>
+        <w:rPr>
+          <w:b/>
+          <w:bCs/>
+          <w:sz w:val="28"/>
+          <w:szCs w:val="28"/>
+          <w:lang w:val="en-US"/>
+        </w:rPr>
+      </w:pPr>
+      <w:r>
+        <w:rPr>
+          <w:noProof/>
+        </w:rPr>
+        <w:lastRenderedPageBreak/>
+        <w:drawing>
+          <wp:inline distT="0" distB="0" distL="0" distR="0" wp14:anchorId="19DC4FCF" wp14:editId="33EE7006">
+            <wp:extent cx="2971800" cy="6534150"/>
+            <wp:effectExtent l="0" t="0" r="0" b="0"/>
+            <wp:docPr id="43" name="Picture 43"/>
+            <wp:cNvGraphicFramePr>
+              <a:graphicFrameLocks xmlns:a="http://schemas.openxmlformats.org/drawingml/2006/main" noChangeAspect="1"/>
+            </wp:cNvGraphicFramePr>
+            <a:graphic xmlns:a="http://schemas.openxmlformats.org/drawingml/2006/main">
+              <a:graphicData uri="http://schemas.openxmlformats.org/drawingml/2006/picture">
+                <pic:pic xmlns:pic="http://schemas.openxmlformats.org/drawingml/2006/picture">
+                  <pic:nvPicPr>
+                    <pic:cNvPr id="1" name=""/>
+                    <pic:cNvPicPr/>
+                  </pic:nvPicPr>
+                  <pic:blipFill>
+                    <a:blip r:embed="rId41"/>
+                    <a:stretch>
+                      <a:fillRect/>
+                    </a:stretch>
+                  </pic:blipFill>
+                  <pic:spPr>
+                    <a:xfrm>
+                      <a:off x="0" y="0"/>
+                      <a:ext cx="2971800" cy="6534150"/>
+                    </a:xfrm>
+                    <a:prstGeom prst="rect">
+                      <a:avLst/>
+                    </a:prstGeom>
+                  </pic:spPr>
+                </pic:pic>
+              </a:graphicData>
+            </a:graphic>
+          </wp:inline>
+        </w:drawing>
+      </w:r>
+    </w:p>
+    <w:p>
+      <w:pPr>
+        <w:rPr>
+          <w:b/>
+          <w:bCs/>
+          <w:sz w:val="28"/>
+          <w:szCs w:val="28"/>
+          <w:lang w:val="en-US"/>
+        </w:rPr>
+      </w:pPr>
+    </w:p>
+    <w:p>
+      <w:pPr>
+        <w:rPr>
+          <w:b/>
+          <w:bCs/>
+          <w:sz w:val="28"/>
+          <w:szCs w:val="28"/>
+          <w:lang w:val="en-US"/>
+        </w:rPr>
+      </w:pPr>
+      <w:r>
+        <w:rPr>
+          <w:b/>
+          <w:bCs/>
+          <w:sz w:val="28"/>
+          <w:szCs w:val="28"/>
+          <w:highlight w:val="yellow"/>
+          <w:lang w:val="en-US"/>
+        </w:rPr>
+        <w:t>Practice 3 On Android Studio (Making more than one activity)</w:t>
+      </w:r>
+    </w:p>
+    <w:p>
+      <w:pPr>
+        <w:pStyle w:val="ListParagraph"/>
+        <w:numPr>
+          <w:ilvl w:val="0"/>
+          <w:numId w:val="1"/>
+        </w:numPr>
+        <w:rPr>
+          <w:b/>
+          <w:bCs/>
+          <w:sz w:val="28"/>
+          <w:szCs w:val="28"/>
+          <w:highlight w:val="cyan"/>
+          <w:lang w:val="en-US"/>
+        </w:rPr>
+      </w:pPr>
+      <w:r>
+        <w:rPr>
+          <w:b/>
+          <w:bCs/>
+          <w:sz w:val="28"/>
+          <w:szCs w:val="28"/>
+          <w:highlight w:val="cyan"/>
+          <w:lang w:val="en-US"/>
+        </w:rPr>
+        <w:t>First Activity code where I created button and added function on button click:</w:t>
+      </w:r>
+    </w:p>
+    <w:p>
+      <w:pPr>
+        <w:rPr>
+          <w:noProof/>
+        </w:rPr>
+      </w:pPr>
+      <w:r>
+        <w:rPr>
+          <w:noProof/>
+        </w:rPr>
+        <w:lastRenderedPageBreak/>
+        <w:drawing>
+          <wp:inline distT="0" distB="0" distL="0" distR="0" wp14:anchorId="705F9AAA" wp14:editId="1EBD6B96">
+            <wp:extent cx="5476875" cy="3171825"/>
+            <wp:effectExtent l="0" t="0" r="9525" b="9525"/>
+            <wp:docPr id="32" name="Picture 32"/>
+            <wp:cNvGraphicFramePr>
+              <a:graphicFrameLocks xmlns:a="http://schemas.openxmlformats.org/drawingml/2006/main" noChangeAspect="1"/>
+            </wp:cNvGraphicFramePr>
+            <a:graphic xmlns:a="http://schemas.openxmlformats.org/drawingml/2006/main">
+              <a:graphicData uri="http://schemas.openxmlformats.org/drawingml/2006/picture">
+                <pic:pic xmlns:pic="http://schemas.openxmlformats.org/drawingml/2006/picture">
+                  <pic:nvPicPr>
+                    <pic:cNvPr id="1" name=""/>
+                    <pic:cNvPicPr/>
+                  </pic:nvPicPr>
+                  <pic:blipFill>
+                    <a:blip r:embed="rId42"/>
+                    <a:stretch>
+                      <a:fillRect/>
+                    </a:stretch>
+                  </pic:blipFill>
+                  <pic:spPr>
+                    <a:xfrm>
+                      <a:off x="0" y="0"/>
+                      <a:ext cx="5476875" cy="3171825"/>
+                    </a:xfrm>
+                    <a:prstGeom prst="rect">
+                      <a:avLst/>
+                    </a:prstGeom>
+                  </pic:spPr>
+                </pic:pic>
+              </a:graphicData>
+            </a:graphic>
+          </wp:inline>
+        </w:drawing>
+      </w:r>
+    </w:p>
+    <w:p>
+      <w:pPr>
+        <w:ind w:firstLine="720"/>
+        <w:rPr>
+          <w:sz w:val="28"/>
+          <w:szCs w:val="28"/>
+          <w:lang w:val="en-US"/>
+        </w:rPr>
+      </w:pPr>
+    </w:p>
+    <w:p>
+      <w:pPr>
+        <w:rPr>
+          <w:b/>
+          <w:bCs/>
+          <w:sz w:val="28"/>
+          <w:szCs w:val="28"/>
+          <w:lang w:val="en-US"/>
+        </w:rPr>
+      </w:pPr>
+      <w:r>
+        <w:rPr>
+          <w:noProof/>
+        </w:rPr>
+        <w:lastRenderedPageBreak/>
+        <w:drawing>
+          <wp:inline distT="0" distB="0" distL="0" distR="0" wp14:anchorId="003E9B29" wp14:editId="7CD33275">
+            <wp:extent cx="2809875" cy="5857875"/>
+            <wp:effectExtent l="0" t="0" r="9525" b="9525"/>
+            <wp:docPr id="34" name="Picture 34"/>
+            <wp:cNvGraphicFramePr>
+              <a:graphicFrameLocks xmlns:a="http://schemas.openxmlformats.org/drawingml/2006/main" noChangeAspect="1"/>
+            </wp:cNvGraphicFramePr>
+            <a:graphic xmlns:a="http://schemas.openxmlformats.org/drawingml/2006/main">
+              <a:graphicData uri="http://schemas.openxmlformats.org/drawingml/2006/picture">
+                <pic:pic xmlns:pic="http://schemas.openxmlformats.org/drawingml/2006/picture">
+                  <pic:nvPicPr>
+                    <pic:cNvPr id="1" name=""/>
+                    <pic:cNvPicPr/>
+                  </pic:nvPicPr>
+                  <pic:blipFill>
+                    <a:blip r:embed="rId43"/>
+                    <a:stretch>
+                      <a:fillRect/>
+                    </a:stretch>
+                  </pic:blipFill>
+                  <pic:spPr>
+                    <a:xfrm>
+                      <a:off x="0" y="0"/>
+                      <a:ext cx="2809875" cy="5857875"/>
+                    </a:xfrm>
+                    <a:prstGeom prst="rect">
+                      <a:avLst/>
+                    </a:prstGeom>
+                  </pic:spPr>
+                </pic:pic>
+              </a:graphicData>
+            </a:graphic>
+          </wp:inline>
+        </w:drawing>
+      </w:r>
+    </w:p>
+    <w:p>
+      <w:pPr>
+        <w:rPr>
+          <w:b/>
+          <w:bCs/>
+          <w:sz w:val="28"/>
+          <w:szCs w:val="28"/>
+          <w:lang w:val="en-US"/>
+        </w:rPr>
+      </w:pPr>
+    </w:p>
+    <w:p>
+      <w:pPr>
+        <w:rPr>
+          <w:b/>
+          <w:bCs/>
+          <w:sz w:val="28"/>
+          <w:szCs w:val="28"/>
+          <w:lang w:val="en-US"/>
+        </w:rPr>
+      </w:pPr>
+      <w:r>
+        <w:rPr>
+          <w:b/>
+          <w:bCs/>
+          <w:sz w:val="28"/>
+          <w:szCs w:val="28"/>
+          <w:highlight w:val="cyan"/>
+          <w:lang w:val="en-US"/>
+        </w:rPr>
+        <w:t>Here I wrote function of Moving Activity:</w:t>
+      </w:r>
+    </w:p>
+    <w:p>
+      <w:pPr>
+        <w:rPr>
+          <w:b/>
+          <w:bCs/>
+          <w:sz w:val="28"/>
+          <w:szCs w:val="28"/>
+          <w:lang w:val="en-US"/>
+        </w:rPr>
+      </w:pPr>
+      <w:r>
+        <w:rPr>
+          <w:noProof/>
+        </w:rPr>
+        <w:lastRenderedPageBreak/>
+        <w:drawing>
+          <wp:inline distT="0" distB="0" distL="0" distR="0" wp14:anchorId="58F692FC" wp14:editId="6630312B">
+            <wp:extent cx="5731510" cy="2799715"/>
+            <wp:effectExtent l="0" t="0" r="2540" b="635"/>
+            <wp:docPr id="33" name="Picture 33"/>
+            <wp:cNvGraphicFramePr>
+              <a:graphicFrameLocks xmlns:a="http://schemas.openxmlformats.org/drawingml/2006/main" noChangeAspect="1"/>
+            </wp:cNvGraphicFramePr>
+            <a:graphic xmlns:a="http://schemas.openxmlformats.org/drawingml/2006/main">
+              <a:graphicData uri="http://schemas.openxmlformats.org/drawingml/2006/picture">
+                <pic:pic xmlns:pic="http://schemas.openxmlformats.org/drawingml/2006/picture">
+                  <pic:nvPicPr>
+                    <pic:cNvPr id="1" name=""/>
+                    <pic:cNvPicPr/>
+                  </pic:nvPicPr>
+                  <pic:blipFill>
+                    <a:blip r:embed="rId44"/>
+                    <a:stretch>
+                      <a:fillRect/>
+                    </a:stretch>
+                  </pic:blipFill>
+                  <pic:spPr>
+                    <a:xfrm>
+                      <a:off x="0" y="0"/>
+                      <a:ext cx="5731510" cy="2799715"/>
+                    </a:xfrm>
+                    <a:prstGeom prst="rect">
+                      <a:avLst/>
+                    </a:prstGeom>
+                  </pic:spPr>
+                </pic:pic>
+              </a:graphicData>
+            </a:graphic>
+          </wp:inline>
+        </w:drawing>
+      </w:r>
+    </w:p>
+    <w:p>
+      <w:pPr>
+        <w:rPr>
+          <w:noProof/>
+        </w:rPr>
+      </w:pPr>
+    </w:p>
+    <w:p>
+      <w:pPr>
+        <w:rPr>
+          <w:b/>
+          <w:bCs/>
+          <w:sz w:val="28"/>
+          <w:szCs w:val="28"/>
+          <w:lang w:val="en-US"/>
+        </w:rPr>
+      </w:pPr>
+      <w:r>
+        <w:rPr>
+          <w:b/>
+          <w:bCs/>
+          <w:sz w:val="28"/>
+          <w:szCs w:val="28"/>
+          <w:highlight w:val="cyan"/>
+          <w:lang w:val="en-US"/>
+        </w:rPr>
+        <w:t>Then I added two more buttons on the second activity, one for Link and other for call.</w:t>
+      </w:r>
+    </w:p>
+    <w:p>
+      <w:pPr>
+        <w:rPr>
+          <w:sz w:val="28"/>
+          <w:szCs w:val="28"/>
+          <w:lang w:val="en-US"/>
+        </w:rPr>
+      </w:pPr>
+      <w:r>
+        <w:rPr>
+          <w:noProof/>
+        </w:rPr>
+        <w:drawing>
+          <wp:inline distT="0" distB="0" distL="0" distR="0" wp14:anchorId="3B9B4161" wp14:editId="4E27F151">
+            <wp:extent cx="4676775" cy="5067300"/>
+            <wp:effectExtent l="0" t="0" r="9525" b="0"/>
+            <wp:docPr id="36" name="Picture 36"/>
+            <wp:cNvGraphicFramePr>
+              <a:graphicFrameLocks xmlns:a="http://schemas.openxmlformats.org/drawingml/2006/main" noChangeAspect="1"/>
+            </wp:cNvGraphicFramePr>
+            <a:graphic xmlns:a="http://schemas.openxmlformats.org/drawingml/2006/main">
+              <a:graphicData uri="http://schemas.openxmlformats.org/drawingml/2006/picture">
+                <pic:pic xmlns:pic="http://schemas.openxmlformats.org/drawingml/2006/picture">
+                  <pic:nvPicPr>
+                    <pic:cNvPr id="1" name=""/>
+                    <pic:cNvPicPr/>
+                  </pic:nvPicPr>
+                  <pic:blipFill>
+                    <a:blip r:embed="rId45"/>
+                    <a:stretch>
+                      <a:fillRect/>
+                    </a:stretch>
+                  </pic:blipFill>
+                  <pic:spPr>
+                    <a:xfrm>
+                      <a:off x="0" y="0"/>
+                      <a:ext cx="4676775" cy="5067300"/>
+                    </a:xfrm>
+                    <a:prstGeom prst="rect">
+                      <a:avLst/>
+                    </a:prstGeom>
+                  </pic:spPr>
+                </pic:pic>
+              </a:graphicData>
+            </a:graphic>
+          </wp:inline>
+        </w:drawing>
+      </w:r>
+    </w:p>
+    <w:p>
+      <w:pPr>
+        <w:rPr>
+          <w:sz w:val="28"/>
+          <w:szCs w:val="28"/>
+          <w:lang w:val="en-US"/>
+        </w:rPr>
+      </w:pPr>
+      <w:r>
+        <w:rPr>
+          <w:noProof/>
+        </w:rPr>
+        <w:lastRenderedPageBreak/>
+        <w:drawing>
+          <wp:inline distT="0" distB="0" distL="0" distR="0" wp14:anchorId="5A182934" wp14:editId="6BF19292">
+            <wp:extent cx="2705100" cy="5762625"/>
+            <wp:effectExtent l="0" t="0" r="0" b="9525"/>
+            <wp:docPr id="35" name="Picture 35"/>
+            <wp:cNvGraphicFramePr>
+              <a:graphicFrameLocks xmlns:a="http://schemas.openxmlformats.org/drawingml/2006/main" noChangeAspect="1"/>
+            </wp:cNvGraphicFramePr>
+            <a:graphic xmlns:a="http://schemas.openxmlformats.org/drawingml/2006/main">
+              <a:graphicData uri="http://schemas.openxmlformats.org/drawingml/2006/picture">
+                <pic:pic xmlns:pic="http://schemas.openxmlformats.org/drawingml/2006/picture">
+                  <pic:nvPicPr>
+                    <pic:cNvPr id="1" name=""/>
+                    <pic:cNvPicPr/>
+                  </pic:nvPicPr>
+                  <pic:blipFill>
+                    <a:blip r:embed="rId46"/>
+                    <a:stretch>
+                      <a:fillRect/>
+                    </a:stretch>
+                  </pic:blipFill>
+                  <pic:spPr>
+                    <a:xfrm>
+                      <a:off x="0" y="0"/>
+                      <a:ext cx="2705100" cy="5762625"/>
+                    </a:xfrm>
+                    <a:prstGeom prst="rect">
+                      <a:avLst/>
+                    </a:prstGeom>
+                  </pic:spPr>
+                </pic:pic>
+              </a:graphicData>
+            </a:graphic>
+          </wp:inline>
+        </w:drawing>
+      </w:r>
+    </w:p>
+    <w:p>
+      <w:pPr>
+        <w:rPr>
+          <w:b/>
+          <w:bCs/>
+          <w:sz w:val="28"/>
+          <w:szCs w:val="28"/>
+          <w:lang w:val="en-US"/>
+        </w:rPr>
+      </w:pPr>
+      <w:r>
+        <w:rPr>
+          <w:b/>
+          <w:bCs/>
+          <w:sz w:val="28"/>
+          <w:szCs w:val="28"/>
+          <w:highlight w:val="cyan"/>
+          <w:lang w:val="en-US"/>
+        </w:rPr>
+        <w:t>And wrote these functions as follows:</w:t>
+      </w:r>
+    </w:p>
+    <w:p>
+      <w:pPr>
+        <w:rPr>
+          <w:noProof/>
+        </w:rPr>
+      </w:pPr>
+      <w:r>
+        <w:rPr>
+          <w:noProof/>
+        </w:rPr>
+        <w:lastRenderedPageBreak/>
+        <w:drawing>
+          <wp:inline distT="0" distB="0" distL="0" distR="0" wp14:anchorId="441A005F" wp14:editId="348D069E">
+            <wp:extent cx="5124450" cy="4048125"/>
+            <wp:effectExtent l="0" t="0" r="0" b="9525"/>
+            <wp:docPr id="37" name="Picture 37"/>
+            <wp:cNvGraphicFramePr>
+              <a:graphicFrameLocks xmlns:a="http://schemas.openxmlformats.org/drawingml/2006/main" noChangeAspect="1"/>
+            </wp:cNvGraphicFramePr>
+            <a:graphic xmlns:a="http://schemas.openxmlformats.org/drawingml/2006/main">
+              <a:graphicData uri="http://schemas.openxmlformats.org/drawingml/2006/picture">
+                <pic:pic xmlns:pic="http://schemas.openxmlformats.org/drawingml/2006/picture">
+                  <pic:nvPicPr>
+                    <pic:cNvPr id="1" name=""/>
+                    <pic:cNvPicPr/>
+                  </pic:nvPicPr>
+                  <pic:blipFill>
+                    <a:blip r:embed="rId47"/>
+                    <a:stretch>
+                      <a:fillRect/>
+                    </a:stretch>
+                  </pic:blipFill>
+                  <pic:spPr>
+                    <a:xfrm>
+                      <a:off x="0" y="0"/>
+                      <a:ext cx="5124450" cy="4048125"/>
+                    </a:xfrm>
+                    <a:prstGeom prst="rect">
+                      <a:avLst/>
+                    </a:prstGeom>
+                  </pic:spPr>
+                </pic:pic>
+              </a:graphicData>
+            </a:graphic>
+          </wp:inline>
+        </w:drawing>
+      </w:r>
+    </w:p>
+    <w:p>
+      <w:pPr>
+        <w:rPr>
+          <w:sz w:val="28"/>
+          <w:szCs w:val="28"/>
+          <w:lang w:val="en-US"/>
+        </w:rPr>
+      </w:pPr>
+    </w:p>
+    <w:p>
+      <w:pPr>
+        <w:rPr>
+          <w:b/>
+          <w:bCs/>
+          <w:sz w:val="28"/>
+          <w:szCs w:val="28"/>
+          <w:lang w:val="en-US"/>
+        </w:rPr>
+      </w:pPr>
+      <w:r>
+        <w:rPr>
+          <w:b/>
+          <w:bCs/>
+          <w:sz w:val="28"/>
+          <w:szCs w:val="28"/>
+          <w:highlight w:val="cyan"/>
+          <w:lang w:val="en-US"/>
+        </w:rPr>
+        <w:t>Now working of these two buttons are as follows:</w:t>
+      </w:r>
+    </w:p>
+    <w:p>
+      <w:pPr>
+        <w:rPr>
+          <w:noProof/>
+        </w:rPr>
+      </w:pPr>
+      <w:r>
+        <w:rPr>
+          <w:noProof/>
+        </w:rPr>
+        <w:lastRenderedPageBreak/>
+        <w:drawing>
+          <wp:inline distT="0" distB="0" distL="0" distR="0" wp14:anchorId="4BD49DDA" wp14:editId="36B88651">
+            <wp:extent cx="2676525" cy="5743575"/>
+            <wp:effectExtent l="0" t="0" r="9525" b="9525"/>
+            <wp:docPr id="38" name="Picture 38"/>
+            <wp:cNvGraphicFramePr>
+              <a:graphicFrameLocks xmlns:a="http://schemas.openxmlformats.org/drawingml/2006/main" noChangeAspect="1"/>
+            </wp:cNvGraphicFramePr>
+            <a:graphic xmlns:a="http://schemas.openxmlformats.org/drawingml/2006/main">
+              <a:graphicData uri="http://schemas.openxmlformats.org/drawingml/2006/picture">
+                <pic:pic xmlns:pic="http://schemas.openxmlformats.org/drawingml/2006/picture">
+                  <pic:nvPicPr>
+                    <pic:cNvPr id="1" name=""/>
+                    <pic:cNvPicPr/>
+                  </pic:nvPicPr>
+                  <pic:blipFill>
+                    <a:blip r:embed="rId48"/>
+                    <a:stretch>
+                      <a:fillRect/>
+                    </a:stretch>
+                  </pic:blipFill>
+                  <pic:spPr>
+                    <a:xfrm>
+                      <a:off x="0" y="0"/>
+                      <a:ext cx="2676525" cy="5743575"/>
+                    </a:xfrm>
+                    <a:prstGeom prst="rect">
+                      <a:avLst/>
+                    </a:prstGeom>
+                  </pic:spPr>
+                </pic:pic>
+              </a:graphicData>
+            </a:graphic>
+          </wp:inline>
+        </w:drawing>
+      </w:r>
+    </w:p>
+    <w:p>
+      <w:pPr>
+        <w:rPr>
+          <w:sz w:val="28"/>
+          <w:szCs w:val="28"/>
+          <w:lang w:val="en-US"/>
+        </w:rPr>
+      </w:pPr>
+    </w:p>
+    <w:p>
+      <w:pPr>
+        <w:rPr>
+          <w:sz w:val="28"/>
+          <w:szCs w:val="28"/>
+          <w:lang w:val="en-US"/>
+        </w:rPr>
+      </w:pPr>
+      <w:r>
+        <w:rPr>
+          <w:noProof/>
+        </w:rPr>
+        <w:lastRenderedPageBreak/>
+        <w:drawing>
+          <wp:inline distT="0" distB="0" distL="0" distR="0" wp14:anchorId="11D328CA" wp14:editId="6CD08760">
+            <wp:extent cx="2714625" cy="5829300"/>
+            <wp:effectExtent l="0" t="0" r="9525" b="0"/>
+            <wp:docPr id="39" name="Picture 39"/>
+            <wp:cNvGraphicFramePr>
+              <a:graphicFrameLocks xmlns:a="http://schemas.openxmlformats.org/drawingml/2006/main" noChangeAspect="1"/>
+            </wp:cNvGraphicFramePr>
+            <a:graphic xmlns:a="http://schemas.openxmlformats.org/drawingml/2006/main">
+              <a:graphicData uri="http://schemas.openxmlformats.org/drawingml/2006/picture">
+                <pic:pic xmlns:pic="http://schemas.openxmlformats.org/drawingml/2006/picture">
+                  <pic:nvPicPr>
+                    <pic:cNvPr id="1" name=""/>
+                    <pic:cNvPicPr/>
+                  </pic:nvPicPr>
+                  <pic:blipFill>
+                    <a:blip r:embed="rId49"/>
+                    <a:stretch>
+                      <a:fillRect/>
+                    </a:stretch>
+                  </pic:blipFill>
+                  <pic:spPr>
+                    <a:xfrm>
+                      <a:off x="0" y="0"/>
+                      <a:ext cx="2714625" cy="5829300"/>
+                    </a:xfrm>
+                    <a:prstGeom prst="rect">
+                      <a:avLst/>
+                    </a:prstGeom>
+                  </pic:spPr>
+                </pic:pic>
+              </a:graphicData>
+            </a:graphic>
+          </wp:inline>
+        </w:drawing>
+      </w:r>
+    </w:p>
+    <w:p>
+      <w:pPr>
+        <w:rPr>
+          <w:noProof/>
+        </w:rPr>
+      </w:pPr>
+    </w:p>
+    <w:p>
+      <w:pPr>
+        <w:rPr>
+          <w:noProof/>
+        </w:rPr>
+      </w:pPr>
+    </w:p>
+    <w:p>
+      <w:pPr>
+        <w:rPr>
+          <w:sz w:val="28"/>
+          <w:szCs w:val="28"/>
+          <w:lang w:val="en-US"/>
+        </w:rPr>
+      </w:pPr>
     </w:p>
     <w:sectPr>
       <w:pgSz w:w="11906" w:h="16838"/>
@@ -2394,6 +3315,103 @@
     </w:p>
   </w:footnote>
 </w:footnotes>
+</file>
+
+<file path=word/numbering.xml><?xml version="1.0" encoding="utf-8"?>
+<w:numbering xmlns:wpc="http://schemas.microsoft.com/office/word/2010/wordprocessingCanvas" xmlns:cx="http://schemas.microsoft.com/office/drawing/2014/chartex" xmlns:cx1="http://schemas.microsoft.com/office/drawing/2015/9/8/chartex" xmlns:cx2="http://schemas.microsoft.com/office/drawing/2015/10/21/chartex" xmlns:cx3="http://schemas.microsoft.com/office/drawing/2016/5/9/chartex" xmlns:cx4="http://schemas.microsoft.com/office/drawing/2016/5/10/chartex" xmlns:cx5="http://schemas.microsoft.com/office/drawing/2016/5/11/chartex" xmlns:cx6="http://schemas.microsoft.com/office/drawing/2016/5/12/chartex" xmlns:cx7="http://schemas.microsoft.com/office/drawing/2016/5/13/chartex" xmlns:cx8="http://schemas.microsoft.com/office/drawing/2016/5/14/chartex" xmlns:mc="http://schemas.openxmlformats.org/markup-compatibility/2006" xmlns:aink="http://schemas.microsoft.com/office/drawing/2016/ink" xmlns:am3d="http://schemas.microsoft.com/office/drawing/2017/model3d" xmlns:o="urn:schemas-microsoft-com:office:office" xmlns:r="http://schemas.openxmlformats.org/officeDocument/2006/relationships" xmlns:m="http://schemas.openxmlformats.org/officeDocument/2006/math" xmlns:v="urn:schemas-microsoft-com:vml" xmlns:wp14="http://schemas.microsoft.com/office/word/2010/wordprocessingDrawing" xmlns:wp="http://schemas.openxmlformats.org/drawingml/2006/wordprocessingDrawing" xmlns:w10="urn:schemas-microsoft-com:office:word" xmlns:w="http://schemas.openxmlformats.org/wordprocessingml/2006/main" xmlns:w14="http://schemas.microsoft.com/office/word/2010/wordml" xmlns:w15="http://schemas.microsoft.com/office/word/2012/wordml" xmlns:w16cex="http://schemas.microsoft.com/office/word/2018/wordml/cex" xmlns:w16cid="http://schemas.microsoft.com/office/word/2016/wordml/cid" xmlns:w16="http://schemas.microsoft.com/office/word/2018/wordml" xmlns:w16se="http://schemas.microsoft.com/office/word/2015/wordml/symex" xmlns:wpg="http://schemas.microsoft.com/office/word/2010/wordprocessingGroup" xmlns:wpi="http://schemas.microsoft.com/office/word/2010/wordprocessingInk" xmlns:wne="http://schemas.microsoft.com/office/word/2006/wordml" xmlns:wps="http://schemas.microsoft.com/office/word/2010/wordprocessingShape" mc:Ignorable="w14 w15 w16se w16cid w16 w16cex wp14">
+  <w:abstractNum w:abstractNumId="0" w15:restartNumberingAfterBreak="0">
+    <w:nsid w:val="3C3D3810"/>
+    <w:multiLevelType w:val="hybridMultilevel"/>
+    <w:tmpl w:val="1BA2609A"/>
+    <w:lvl w:ilvl="0" w:tplc="2000000F">
+      <w:start w:val="1"/>
+      <w:numFmt w:val="decimal"/>
+      <w:lvlText w:val="%1."/>
+      <w:lvlJc w:val="left"/>
+      <w:pPr>
+        <w:ind w:left="720" w:hanging="360"/>
+      </w:pPr>
+      <w:rPr>
+        <w:rFonts w:hint="default"/>
+      </w:rPr>
+    </w:lvl>
+    <w:lvl w:ilvl="1" w:tplc="20000019" w:tentative="1">
+      <w:start w:val="1"/>
+      <w:numFmt w:val="lowerLetter"/>
+      <w:lvlText w:val="%2."/>
+      <w:lvlJc w:val="left"/>
+      <w:pPr>
+        <w:ind w:left="1440" w:hanging="360"/>
+      </w:pPr>
+    </w:lvl>
+    <w:lvl w:ilvl="2" w:tplc="2000001B" w:tentative="1">
+      <w:start w:val="1"/>
+      <w:numFmt w:val="lowerRoman"/>
+      <w:lvlText w:val="%3."/>
+      <w:lvlJc w:val="right"/>
+      <w:pPr>
+        <w:ind w:left="2160" w:hanging="180"/>
+      </w:pPr>
+    </w:lvl>
+    <w:lvl w:ilvl="3" w:tplc="2000000F" w:tentative="1">
+      <w:start w:val="1"/>
+      <w:numFmt w:val="decimal"/>
+      <w:lvlText w:val="%4."/>
+      <w:lvlJc w:val="left"/>
+      <w:pPr>
+        <w:ind w:left="2880" w:hanging="360"/>
+      </w:pPr>
+    </w:lvl>
+    <w:lvl w:ilvl="4" w:tplc="20000019" w:tentative="1">
+      <w:start w:val="1"/>
+      <w:numFmt w:val="lowerLetter"/>
+      <w:lvlText w:val="%5."/>
+      <w:lvlJc w:val="left"/>
+      <w:pPr>
+        <w:ind w:left="3600" w:hanging="360"/>
+      </w:pPr>
+    </w:lvl>
+    <w:lvl w:ilvl="5" w:tplc="2000001B" w:tentative="1">
+      <w:start w:val="1"/>
+      <w:numFmt w:val="lowerRoman"/>
+      <w:lvlText w:val="%6."/>
+      <w:lvlJc w:val="right"/>
+      <w:pPr>
+        <w:ind w:left="4320" w:hanging="180"/>
+      </w:pPr>
+    </w:lvl>
+    <w:lvl w:ilvl="6" w:tplc="2000000F" w:tentative="1">
+      <w:start w:val="1"/>
+      <w:numFmt w:val="decimal"/>
+      <w:lvlText w:val="%7."/>
+      <w:lvlJc w:val="left"/>
+      <w:pPr>
+        <w:ind w:left="5040" w:hanging="360"/>
+      </w:pPr>
+    </w:lvl>
+    <w:lvl w:ilvl="7" w:tplc="20000019" w:tentative="1">
+      <w:start w:val="1"/>
+      <w:numFmt w:val="lowerLetter"/>
+      <w:lvlText w:val="%8."/>
+      <w:lvlJc w:val="left"/>
+      <w:pPr>
+        <w:ind w:left="5760" w:hanging="360"/>
+      </w:pPr>
+    </w:lvl>
+    <w:lvl w:ilvl="8" w:tplc="2000001B" w:tentative="1">
+      <w:start w:val="1"/>
+      <w:numFmt w:val="lowerRoman"/>
+      <w:lvlText w:val="%9."/>
+      <w:lvlJc w:val="right"/>
+      <w:pPr>
+        <w:ind w:left="6480" w:hanging="180"/>
+      </w:pPr>
+    </w:lvl>
+  </w:abstractNum>
+  <w:num w:numId="1">
+    <w:abstractNumId w:val="0"/>
+  </w:num>
+</w:numbering>
 </file>
 
 <file path=word/styles.xml><?xml version="1.0" encoding="utf-8"?>
@@ -2866,6 +3884,17 @@
     <w:uiPriority w:val="99"/>
     <w:rsid w:val="00D624F6"/>
   </w:style>
+  <w:style w:type="paragraph" w:styleId="ListParagraph">
+    <w:name w:val="List Paragraph"/>
+    <w:basedOn w:val="Normal"/>
+    <w:uiPriority w:val="34"/>
+    <w:qFormat/>
+    <w:rsid w:val="00C43A06"/>
+    <w:pPr>
+      <w:ind w:left="720"/>
+      <w:contextualSpacing/>
+    </w:pPr>
+  </w:style>
 </w:styles>
 </file>
 

</xml_diff>

<commit_message>
Counter App Practice Added
</commit_message>
<xml_diff>
--- a/template.docx
+++ b/template.docx
@@ -3244,18 +3244,504 @@
     <w:p>
       <w:pPr>
         <w:rPr>
-          <w:noProof/>
-        </w:rPr>
-      </w:pPr>
-    </w:p>
-    <w:p>
-      <w:pPr>
-        <w:rPr>
-          <w:sz w:val="28"/>
-          <w:szCs w:val="28"/>
-          <w:lang w:val="en-US"/>
-        </w:rPr>
-      </w:pPr>
+          <w:b/>
+          <w:bCs/>
+          <w:noProof/>
+          <w:sz w:val="28"/>
+          <w:szCs w:val="28"/>
+          <w:u w:val="single"/>
+          <w:lang w:val="en-US"/>
+        </w:rPr>
+      </w:pPr>
+      <w:r>
+        <w:rPr>
+          <w:b/>
+          <w:bCs/>
+          <w:noProof/>
+          <w:sz w:val="28"/>
+          <w:szCs w:val="28"/>
+          <w:highlight w:val="yellow"/>
+          <w:u w:val="single"/>
+          <w:lang w:val="en-US"/>
+        </w:rPr>
+        <w:t>Practice of OnCreate On start on destroy etc</w:t>
+      </w:r>
+    </w:p>
+    <w:p>
+      <w:pPr>
+        <w:rPr>
+          <w:noProof/>
+          <w:lang w:val="en-US"/>
+        </w:rPr>
+      </w:pPr>
+      <w:r>
+        <w:rPr>
+          <w:noProof/>
+        </w:rPr>
+        <w:lastRenderedPageBreak/>
+        <w:drawing>
+          <wp:inline distT="0" distB="0" distL="0" distR="0" wp14:anchorId="5E43845D" wp14:editId="473449CD">
+            <wp:extent cx="5731510" cy="2734310"/>
+            <wp:effectExtent l="0" t="0" r="2540" b="8890"/>
+            <wp:docPr id="44" name="Picture 44"/>
+            <wp:cNvGraphicFramePr>
+              <a:graphicFrameLocks xmlns:a="http://schemas.openxmlformats.org/drawingml/2006/main" noChangeAspect="1"/>
+            </wp:cNvGraphicFramePr>
+            <a:graphic xmlns:a="http://schemas.openxmlformats.org/drawingml/2006/main">
+              <a:graphicData uri="http://schemas.openxmlformats.org/drawingml/2006/picture">
+                <pic:pic xmlns:pic="http://schemas.openxmlformats.org/drawingml/2006/picture">
+                  <pic:nvPicPr>
+                    <pic:cNvPr id="1" name=""/>
+                    <pic:cNvPicPr/>
+                  </pic:nvPicPr>
+                  <pic:blipFill>
+                    <a:blip r:embed="rId50"/>
+                    <a:stretch>
+                      <a:fillRect/>
+                    </a:stretch>
+                  </pic:blipFill>
+                  <pic:spPr>
+                    <a:xfrm>
+                      <a:off x="0" y="0"/>
+                      <a:ext cx="5731510" cy="2734310"/>
+                    </a:xfrm>
+                    <a:prstGeom prst="rect">
+                      <a:avLst/>
+                    </a:prstGeom>
+                  </pic:spPr>
+                </pic:pic>
+              </a:graphicData>
+            </a:graphic>
+          </wp:inline>
+        </w:drawing>
+      </w:r>
+    </w:p>
+    <w:p>
+      <w:pPr>
+        <w:rPr>
+          <w:sz w:val="28"/>
+          <w:szCs w:val="28"/>
+          <w:lang w:val="en-US"/>
+        </w:rPr>
+      </w:pPr>
+    </w:p>
+    <w:p>
+      <w:pPr>
+        <w:rPr>
+          <w:sz w:val="28"/>
+          <w:szCs w:val="28"/>
+          <w:lang w:val="en-US"/>
+        </w:rPr>
+      </w:pPr>
+      <w:r>
+        <w:rPr>
+          <w:noProof/>
+        </w:rPr>
+        <w:drawing>
+          <wp:inline distT="0" distB="0" distL="0" distR="0" wp14:anchorId="723C279A" wp14:editId="08C824A0">
+            <wp:extent cx="3905250" cy="5495925"/>
+            <wp:effectExtent l="0" t="0" r="0" b="9525"/>
+            <wp:docPr id="45" name="Picture 45"/>
+            <wp:cNvGraphicFramePr>
+              <a:graphicFrameLocks xmlns:a="http://schemas.openxmlformats.org/drawingml/2006/main" noChangeAspect="1"/>
+            </wp:cNvGraphicFramePr>
+            <a:graphic xmlns:a="http://schemas.openxmlformats.org/drawingml/2006/main">
+              <a:graphicData uri="http://schemas.openxmlformats.org/drawingml/2006/picture">
+                <pic:pic xmlns:pic="http://schemas.openxmlformats.org/drawingml/2006/picture">
+                  <pic:nvPicPr>
+                    <pic:cNvPr id="1" name=""/>
+                    <pic:cNvPicPr/>
+                  </pic:nvPicPr>
+                  <pic:blipFill>
+                    <a:blip r:embed="rId51"/>
+                    <a:stretch>
+                      <a:fillRect/>
+                    </a:stretch>
+                  </pic:blipFill>
+                  <pic:spPr>
+                    <a:xfrm>
+                      <a:off x="0" y="0"/>
+                      <a:ext cx="3905250" cy="5495925"/>
+                    </a:xfrm>
+                    <a:prstGeom prst="rect">
+                      <a:avLst/>
+                    </a:prstGeom>
+                  </pic:spPr>
+                </pic:pic>
+              </a:graphicData>
+            </a:graphic>
+          </wp:inline>
+        </w:drawing>
+      </w:r>
+    </w:p>
+    <w:p>
+      <w:pPr>
+        <w:rPr>
+          <w:b/>
+          <w:bCs/>
+          <w:sz w:val="28"/>
+          <w:szCs w:val="28"/>
+          <w:u w:val="single"/>
+          <w:lang w:val="en-US"/>
+        </w:rPr>
+      </w:pPr>
+      <w:r>
+        <w:rPr>
+          <w:b/>
+          <w:bCs/>
+          <w:sz w:val="28"/>
+          <w:szCs w:val="28"/>
+          <w:highlight w:val="yellow"/>
+          <w:u w:val="single"/>
+          <w:lang w:val="en-US"/>
+        </w:rPr>
+        <w:lastRenderedPageBreak/>
+        <w:t>Creating Counter App</w:t>
+      </w:r>
+    </w:p>
+    <w:p>
+      <w:pPr>
+        <w:rPr>
+          <w:noProof/>
+        </w:rPr>
+      </w:pPr>
+      <w:r>
+        <w:rPr>
+          <w:noProof/>
+        </w:rPr>
+        <w:drawing>
+          <wp:inline distT="0" distB="0" distL="0" distR="0" wp14:anchorId="58E37F9E" wp14:editId="2AA3A897">
+            <wp:extent cx="5029200" cy="3000375"/>
+            <wp:effectExtent l="0" t="0" r="0" b="9525"/>
+            <wp:docPr id="46" name="Picture 46"/>
+            <wp:cNvGraphicFramePr>
+              <a:graphicFrameLocks xmlns:a="http://schemas.openxmlformats.org/drawingml/2006/main" noChangeAspect="1"/>
+            </wp:cNvGraphicFramePr>
+            <a:graphic xmlns:a="http://schemas.openxmlformats.org/drawingml/2006/main">
+              <a:graphicData uri="http://schemas.openxmlformats.org/drawingml/2006/picture">
+                <pic:pic xmlns:pic="http://schemas.openxmlformats.org/drawingml/2006/picture">
+                  <pic:nvPicPr>
+                    <pic:cNvPr id="1" name=""/>
+                    <pic:cNvPicPr/>
+                  </pic:nvPicPr>
+                  <pic:blipFill>
+                    <a:blip r:embed="rId52"/>
+                    <a:stretch>
+                      <a:fillRect/>
+                    </a:stretch>
+                  </pic:blipFill>
+                  <pic:spPr>
+                    <a:xfrm>
+                      <a:off x="0" y="0"/>
+                      <a:ext cx="5029200" cy="3000375"/>
+                    </a:xfrm>
+                    <a:prstGeom prst="rect">
+                      <a:avLst/>
+                    </a:prstGeom>
+                  </pic:spPr>
+                </pic:pic>
+              </a:graphicData>
+            </a:graphic>
+          </wp:inline>
+        </w:drawing>
+      </w:r>
+    </w:p>
+    <w:p>
+      <w:pPr>
+        <w:rPr>
+          <w:noProof/>
+        </w:rPr>
+      </w:pPr>
+    </w:p>
+    <w:p>
+      <w:pPr>
+        <w:rPr>
+          <w:noProof/>
+        </w:rPr>
+      </w:pPr>
+      <w:r>
+        <w:rPr>
+          <w:noProof/>
+        </w:rPr>
+        <w:drawing>
+          <wp:inline distT="0" distB="0" distL="0" distR="0" wp14:anchorId="135493AB" wp14:editId="2EB1C709">
+            <wp:extent cx="4800600" cy="4324350"/>
+            <wp:effectExtent l="0" t="0" r="0" b="0"/>
+            <wp:docPr id="47" name="Picture 47"/>
+            <wp:cNvGraphicFramePr>
+              <a:graphicFrameLocks xmlns:a="http://schemas.openxmlformats.org/drawingml/2006/main" noChangeAspect="1"/>
+            </wp:cNvGraphicFramePr>
+            <a:graphic xmlns:a="http://schemas.openxmlformats.org/drawingml/2006/main">
+              <a:graphicData uri="http://schemas.openxmlformats.org/drawingml/2006/picture">
+                <pic:pic xmlns:pic="http://schemas.openxmlformats.org/drawingml/2006/picture">
+                  <pic:nvPicPr>
+                    <pic:cNvPr id="1" name=""/>
+                    <pic:cNvPicPr/>
+                  </pic:nvPicPr>
+                  <pic:blipFill>
+                    <a:blip r:embed="rId53"/>
+                    <a:stretch>
+                      <a:fillRect/>
+                    </a:stretch>
+                  </pic:blipFill>
+                  <pic:spPr>
+                    <a:xfrm>
+                      <a:off x="0" y="0"/>
+                      <a:ext cx="4800600" cy="4324350"/>
+                    </a:xfrm>
+                    <a:prstGeom prst="rect">
+                      <a:avLst/>
+                    </a:prstGeom>
+                  </pic:spPr>
+                </pic:pic>
+              </a:graphicData>
+            </a:graphic>
+          </wp:inline>
+        </w:drawing>
+      </w:r>
+    </w:p>
+    <w:p>
+      <w:pPr>
+        <w:rPr>
+          <w:noProof/>
+        </w:rPr>
+      </w:pPr>
+    </w:p>
+    <w:p>
+      <w:pPr>
+        <w:ind w:firstLine="720"/>
+        <w:rPr>
+          <w:sz w:val="28"/>
+          <w:szCs w:val="28"/>
+          <w:lang w:val="en-US"/>
+        </w:rPr>
+      </w:pPr>
+      <w:r>
+        <w:rPr>
+          <w:noProof/>
+          <w:sz w:val="28"/>
+          <w:szCs w:val="28"/>
+          <w:lang w:val="en-US"/>
+        </w:rPr>
+        <w:lastRenderedPageBreak/>
+        <w:drawing>
+          <wp:inline distT="0" distB="0" distL="0" distR="0" wp14:anchorId="153493D5" wp14:editId="346F0ED0">
+            <wp:extent cx="2752725" cy="6117265"/>
+            <wp:effectExtent l="0" t="0" r="0" b="0"/>
+            <wp:docPr id="51" name="Picture 51"/>
+            <wp:cNvGraphicFramePr>
+              <a:graphicFrameLocks xmlns:a="http://schemas.openxmlformats.org/drawingml/2006/main" noChangeAspect="1"/>
+            </wp:cNvGraphicFramePr>
+            <a:graphic xmlns:a="http://schemas.openxmlformats.org/drawingml/2006/main">
+              <a:graphicData uri="http://schemas.openxmlformats.org/drawingml/2006/picture">
+                <pic:pic xmlns:pic="http://schemas.openxmlformats.org/drawingml/2006/picture">
+                  <pic:nvPicPr>
+                    <pic:cNvPr id="0" name="Picture 4"/>
+                    <pic:cNvPicPr>
+                      <a:picLocks noChangeAspect="1" noChangeArrowheads="1"/>
+                    </pic:cNvPicPr>
+                  </pic:nvPicPr>
+                  <pic:blipFill>
+                    <a:blip r:embed="rId54" cstate="print">
+                      <a:extLst>
+                        <a:ext uri="{28A0092B-C50C-407E-A947-70E740481C1C}">
+                          <a14:useLocalDpi xmlns:a14="http://schemas.microsoft.com/office/drawing/2010/main" val="0"/>
+                        </a:ext>
+                      </a:extLst>
+                    </a:blip>
+                    <a:srcRect/>
+                    <a:stretch>
+                      <a:fillRect/>
+                    </a:stretch>
+                  </pic:blipFill>
+                  <pic:spPr bwMode="auto">
+                    <a:xfrm>
+                      <a:off x="0" y="0"/>
+                      <a:ext cx="2755613" cy="6123683"/>
+                    </a:xfrm>
+                    <a:prstGeom prst="rect">
+                      <a:avLst/>
+                    </a:prstGeom>
+                    <a:noFill/>
+                    <a:ln>
+                      <a:noFill/>
+                    </a:ln>
+                  </pic:spPr>
+                </pic:pic>
+              </a:graphicData>
+            </a:graphic>
+          </wp:inline>
+        </w:drawing>
+      </w:r>
+      <w:r>
+        <w:rPr>
+          <w:noProof/>
+          <w:sz w:val="28"/>
+          <w:szCs w:val="28"/>
+          <w:lang w:val="en-US"/>
+        </w:rPr>
+        <w:drawing>
+          <wp:inline distT="0" distB="0" distL="0" distR="0" wp14:anchorId="1D181631" wp14:editId="119741F5">
+            <wp:extent cx="5731510" cy="2579370"/>
+            <wp:effectExtent l="0" t="0" r="2540" b="0"/>
+            <wp:docPr id="50" name="Picture 50"/>
+            <wp:cNvGraphicFramePr>
+              <a:graphicFrameLocks xmlns:a="http://schemas.openxmlformats.org/drawingml/2006/main" noChangeAspect="1"/>
+            </wp:cNvGraphicFramePr>
+            <a:graphic xmlns:a="http://schemas.openxmlformats.org/drawingml/2006/main">
+              <a:graphicData uri="http://schemas.openxmlformats.org/drawingml/2006/picture">
+                <pic:pic xmlns:pic="http://schemas.openxmlformats.org/drawingml/2006/picture">
+                  <pic:nvPicPr>
+                    <pic:cNvPr id="0" name="Picture 3"/>
+                    <pic:cNvPicPr>
+                      <a:picLocks noChangeAspect="1" noChangeArrowheads="1"/>
+                    </pic:cNvPicPr>
+                  </pic:nvPicPr>
+                  <pic:blipFill>
+                    <a:blip r:embed="rId55" cstate="print">
+                      <a:extLst>
+                        <a:ext uri="{28A0092B-C50C-407E-A947-70E740481C1C}">
+                          <a14:useLocalDpi xmlns:a14="http://schemas.microsoft.com/office/drawing/2010/main" val="0"/>
+                        </a:ext>
+                      </a:extLst>
+                    </a:blip>
+                    <a:srcRect/>
+                    <a:stretch>
+                      <a:fillRect/>
+                    </a:stretch>
+                  </pic:blipFill>
+                  <pic:spPr bwMode="auto">
+                    <a:xfrm>
+                      <a:off x="0" y="0"/>
+                      <a:ext cx="5731510" cy="2579370"/>
+                    </a:xfrm>
+                    <a:prstGeom prst="rect">
+                      <a:avLst/>
+                    </a:prstGeom>
+                    <a:noFill/>
+                    <a:ln>
+                      <a:noFill/>
+                    </a:ln>
+                  </pic:spPr>
+                </pic:pic>
+              </a:graphicData>
+            </a:graphic>
+          </wp:inline>
+        </w:drawing>
+      </w:r>
+      <w:r>
+        <w:rPr>
+          <w:noProof/>
+          <w:sz w:val="28"/>
+          <w:szCs w:val="28"/>
+          <w:lang w:val="en-US"/>
+        </w:rPr>
+        <w:lastRenderedPageBreak/>
+        <w:drawing>
+          <wp:inline distT="0" distB="0" distL="0" distR="0" wp14:anchorId="4018180A" wp14:editId="6FA89EB5">
+            <wp:extent cx="5731510" cy="2579370"/>
+            <wp:effectExtent l="0" t="0" r="2540" b="0"/>
+            <wp:docPr id="49" name="Picture 49"/>
+            <wp:cNvGraphicFramePr>
+              <a:graphicFrameLocks xmlns:a="http://schemas.openxmlformats.org/drawingml/2006/main" noChangeAspect="1"/>
+            </wp:cNvGraphicFramePr>
+            <a:graphic xmlns:a="http://schemas.openxmlformats.org/drawingml/2006/main">
+              <a:graphicData uri="http://schemas.openxmlformats.org/drawingml/2006/picture">
+                <pic:pic xmlns:pic="http://schemas.openxmlformats.org/drawingml/2006/picture">
+                  <pic:nvPicPr>
+                    <pic:cNvPr id="0" name="Picture 2"/>
+                    <pic:cNvPicPr>
+                      <a:picLocks noChangeAspect="1" noChangeArrowheads="1"/>
+                    </pic:cNvPicPr>
+                  </pic:nvPicPr>
+                  <pic:blipFill>
+                    <a:blip r:embed="rId56" cstate="print">
+                      <a:extLst>
+                        <a:ext uri="{28A0092B-C50C-407E-A947-70E740481C1C}">
+                          <a14:useLocalDpi xmlns:a14="http://schemas.microsoft.com/office/drawing/2010/main" val="0"/>
+                        </a:ext>
+                      </a:extLst>
+                    </a:blip>
+                    <a:srcRect/>
+                    <a:stretch>
+                      <a:fillRect/>
+                    </a:stretch>
+                  </pic:blipFill>
+                  <pic:spPr bwMode="auto">
+                    <a:xfrm>
+                      <a:off x="0" y="0"/>
+                      <a:ext cx="5731510" cy="2579370"/>
+                    </a:xfrm>
+                    <a:prstGeom prst="rect">
+                      <a:avLst/>
+                    </a:prstGeom>
+                    <a:noFill/>
+                    <a:ln>
+                      <a:noFill/>
+                    </a:ln>
+                  </pic:spPr>
+                </pic:pic>
+              </a:graphicData>
+            </a:graphic>
+          </wp:inline>
+        </w:drawing>
+      </w:r>
+      <w:r>
+        <w:rPr>
+          <w:noProof/>
+          <w:sz w:val="28"/>
+          <w:szCs w:val="28"/>
+          <w:lang w:val="en-US"/>
+        </w:rPr>
+        <w:drawing>
+          <wp:inline distT="0" distB="0" distL="0" distR="0" wp14:anchorId="775F00FC" wp14:editId="66DDCA82">
+            <wp:extent cx="2276475" cy="5058914"/>
+            <wp:effectExtent l="0" t="0" r="0" b="8890"/>
+            <wp:docPr id="48" name="Picture 48"/>
+            <wp:cNvGraphicFramePr>
+              <a:graphicFrameLocks xmlns:a="http://schemas.openxmlformats.org/drawingml/2006/main" noChangeAspect="1"/>
+            </wp:cNvGraphicFramePr>
+            <a:graphic xmlns:a="http://schemas.openxmlformats.org/drawingml/2006/main">
+              <a:graphicData uri="http://schemas.openxmlformats.org/drawingml/2006/picture">
+                <pic:pic xmlns:pic="http://schemas.openxmlformats.org/drawingml/2006/picture">
+                  <pic:nvPicPr>
+                    <pic:cNvPr id="0" name="Picture 1"/>
+                    <pic:cNvPicPr>
+                      <a:picLocks noChangeAspect="1" noChangeArrowheads="1"/>
+                    </pic:cNvPicPr>
+                  </pic:nvPicPr>
+                  <pic:blipFill>
+                    <a:blip r:embed="rId57" cstate="print">
+                      <a:extLst>
+                        <a:ext uri="{28A0092B-C50C-407E-A947-70E740481C1C}">
+                          <a14:useLocalDpi xmlns:a14="http://schemas.microsoft.com/office/drawing/2010/main" val="0"/>
+                        </a:ext>
+                      </a:extLst>
+                    </a:blip>
+                    <a:srcRect/>
+                    <a:stretch>
+                      <a:fillRect/>
+                    </a:stretch>
+                  </pic:blipFill>
+                  <pic:spPr bwMode="auto">
+                    <a:xfrm>
+                      <a:off x="0" y="0"/>
+                      <a:ext cx="2287926" cy="5084362"/>
+                    </a:xfrm>
+                    <a:prstGeom prst="rect">
+                      <a:avLst/>
+                    </a:prstGeom>
+                    <a:noFill/>
+                    <a:ln>
+                      <a:noFill/>
+                    </a:ln>
+                  </pic:spPr>
+                </pic:pic>
+              </a:graphicData>
+            </a:graphic>
+          </wp:inline>
+        </w:drawing>
+      </w:r>
     </w:p>
     <w:sectPr>
       <w:pgSz w:w="11906" w:h="16838"/>

</xml_diff>